<commit_message>
opdracht 2 first try adding foreign keys
</commit_message>
<xml_diff>
--- a/relational-data-storage/opdracht-2/DS-opdracht2A-analyserapport-AG-V1.DOCX
+++ b/relational-data-storage/opdracht-2/DS-opdracht2A-analyserapport-AG-V1.DOCX
@@ -8400,43 +8400,47 @@
         <w:rPr>
           <w:lang w:val="nl-NL"/>
         </w:rPr>
-        <w:t xml:space="preserve">Kijken of de data </w:t>
-      </w:r>
-      <w:proofErr w:type="spellStart"/>
-      <w:r>
-        <w:rPr>
-          <w:lang w:val="nl-NL"/>
-        </w:rPr>
-        <w:t>oveernkomt</w:t>
-      </w:r>
-      <w:proofErr w:type="spellEnd"/>
-      <w:r>
-        <w:rPr>
-          <w:lang w:val="nl-NL"/>
-        </w:rPr>
-        <w:t>. (JOIN)</w:t>
-      </w:r>
-    </w:p>
-    <w:p>
-      <w:pPr>
-        <w:rPr>
-          <w:lang w:val="nl-NL"/>
-        </w:rPr>
-      </w:pPr>
-    </w:p>
-    <w:p>
-      <w:pPr>
-        <w:rPr>
-          <w:lang w:val="nl-NL"/>
-        </w:rPr>
-      </w:pPr>
-    </w:p>
-    <w:p>
-      <w:pPr>
-        <w:rPr>
-          <w:lang w:val="nl-NL"/>
-        </w:rPr>
-      </w:pPr>
+        <w:t>Kijken of de data over</w:t>
+      </w:r>
+      <w:r>
+        <w:rPr>
+          <w:lang w:val="nl-NL"/>
+        </w:rPr>
+        <w:t>ee</w:t>
+      </w:r>
+      <w:r>
+        <w:rPr>
+          <w:lang w:val="nl-NL"/>
+        </w:rPr>
+        <w:t>nkomt. (JOIN)</w:t>
+      </w:r>
+    </w:p>
+    <w:p>
+      <w:pPr>
+        <w:rPr>
+          <w:lang w:val="nl-NL"/>
+        </w:rPr>
+      </w:pPr>
+    </w:p>
+    <w:p>
+      <w:pPr>
+        <w:rPr>
+          <w:lang w:val="nl-NL"/>
+        </w:rPr>
+      </w:pPr>
+    </w:p>
+    <w:p>
+      <w:pPr>
+        <w:rPr>
+          <w:lang w:val="nl-NL"/>
+        </w:rPr>
+      </w:pPr>
+      <w:r>
+        <w:rPr>
+          <w:lang w:val="nl-NL"/>
+        </w:rPr>
+        <w:t>///</w:t>
+      </w:r>
       <w:r>
         <w:rPr>
           <w:lang w:val="nl-NL"/>
@@ -8469,16 +8473,8 @@
         <w:rPr>
           <w:lang w:val="nl-NL"/>
         </w:rPr>
-        <w:t xml:space="preserve"> wanneer daar contacten in voorkomen die er eigenlijk nog niet </w:t>
-      </w:r>
-      <w:proofErr w:type="gramStart"/>
-      <w:r>
-        <w:rPr>
-          <w:lang w:val="nl-NL"/>
-        </w:rPr>
-        <w:t>zijn .</w:t>
-      </w:r>
-      <w:proofErr w:type="gramEnd"/>
+        <w:t xml:space="preserve"> wanneer daar contacten in voorkomen die er eigenlijk nog niet zijn .</w:t>
+      </w:r>
     </w:p>
     <w:sectPr>
       <w:footerReference w:type="even" r:id="rId8"/>
@@ -10406,7 +10402,7 @@
 </file>
 
 <file path=customXml/itemProps1.xml><?xml version="1.0" encoding="utf-8"?>
-<ds:datastoreItem xmlns:ds="http://schemas.openxmlformats.org/officeDocument/2006/customXml" ds:itemID="{7125F961-051B-294A-8011-BBE444BF6F01}">
+<ds:datastoreItem xmlns:ds="http://schemas.openxmlformats.org/officeDocument/2006/customXml" ds:itemID="{68375B37-C3E0-594E-972C-6AA0BFDAB606}">
   <ds:schemaRefs>
     <ds:schemaRef ds:uri="http://schemas.openxmlformats.org/officeDocument/2006/bibliography"/>
   </ds:schemaRefs>

</xml_diff>

<commit_message>
created table data_cities_communes with false data
</commit_message>
<xml_diff>
--- a/relational-data-storage/opdracht-2/DS-opdracht2A-analyserapport-AG-V1.DOCX
+++ b/relational-data-storage/opdracht-2/DS-opdracht2A-analyserapport-AG-V1.DOCX
@@ -86,6 +86,16 @@
     </w:p>
     <w:sdt>
       <w:sdtPr>
+        <w:rPr>
+          <w:rFonts w:asciiTheme="minorHAnsi" w:eastAsiaTheme="minorHAnsi" w:hAnsiTheme="minorHAnsi" w:cstheme="minorBidi"/>
+          <w:b w:val="0"/>
+          <w:bCs w:val="0"/>
+          <w:color w:val="auto"/>
+          <w:kern w:val="2"/>
+          <w:sz w:val="24"/>
+          <w:szCs w:val="24"/>
+          <w14:ligatures w14:val="standardContextual"/>
+        </w:rPr>
         <w:id w:val="337052138"/>
         <w:docPartObj>
           <w:docPartGallery w:val="Table of Contents"/>
@@ -94,13 +104,7 @@
       </w:sdtPr>
       <w:sdtEndPr>
         <w:rPr>
-          <w:rFonts w:asciiTheme="minorHAnsi" w:eastAsiaTheme="minorHAnsi" w:hAnsiTheme="minorHAnsi" w:cstheme="minorBidi"/>
           <w:noProof/>
-          <w:color w:val="auto"/>
-          <w:kern w:val="2"/>
-          <w:sz w:val="24"/>
-          <w:szCs w:val="24"/>
-          <w14:ligatures w14:val="standardContextual"/>
         </w:rPr>
       </w:sdtEndPr>
       <w:sdtContent>
@@ -144,7 +148,7 @@
             </w:rPr>
             <w:fldChar w:fldCharType="separate"/>
           </w:r>
-          <w:hyperlink w:anchor="_Toc157509714" w:history="1">
+          <w:hyperlink w:anchor="_Toc157517876" w:history="1">
             <w:r>
               <w:rPr>
                 <w:rStyle w:val="Hyperlink"/>
@@ -172,7 +176,7 @@
                 <w:noProof/>
                 <w:webHidden/>
               </w:rPr>
-              <w:instrText xml:space="preserve"> PAGEREF _Toc157509714 \h </w:instrText>
+              <w:instrText xml:space="preserve"> PAGEREF _Toc157517876 \h </w:instrText>
             </w:r>
             <w:r>
               <w:rPr>
@@ -218,7 +222,7 @@
               <w:szCs w:val="24"/>
             </w:rPr>
           </w:pPr>
-          <w:hyperlink w:anchor="_Toc157509715" w:history="1">
+          <w:hyperlink w:anchor="_Toc157517877" w:history="1">
             <w:r>
               <w:rPr>
                 <w:rStyle w:val="Hyperlink"/>
@@ -246,7 +250,7 @@
                 <w:noProof/>
                 <w:webHidden/>
               </w:rPr>
-              <w:instrText xml:space="preserve"> PAGEREF _Toc157509715 \h </w:instrText>
+              <w:instrText xml:space="preserve"> PAGEREF _Toc157517877 \h </w:instrText>
             </w:r>
             <w:r>
               <w:rPr>
@@ -292,7 +296,7 @@
               <w:szCs w:val="24"/>
             </w:rPr>
           </w:pPr>
-          <w:hyperlink w:anchor="_Toc157509716" w:history="1">
+          <w:hyperlink w:anchor="_Toc157517878" w:history="1">
             <w:r>
               <w:rPr>
                 <w:rStyle w:val="Hyperlink"/>
@@ -320,7 +324,7 @@
                 <w:noProof/>
                 <w:webHidden/>
               </w:rPr>
-              <w:instrText xml:space="preserve"> PAGEREF _Toc157509716 \h </w:instrText>
+              <w:instrText xml:space="preserve"> PAGEREF _Toc157517878 \h </w:instrText>
             </w:r>
             <w:r>
               <w:rPr>
@@ -366,7 +370,7 @@
               <w:szCs w:val="24"/>
             </w:rPr>
           </w:pPr>
-          <w:hyperlink w:anchor="_Toc157509717" w:history="1">
+          <w:hyperlink w:anchor="_Toc157517879" w:history="1">
             <w:r>
               <w:rPr>
                 <w:rStyle w:val="Hyperlink"/>
@@ -394,7 +398,7 @@
                 <w:noProof/>
                 <w:webHidden/>
               </w:rPr>
-              <w:instrText xml:space="preserve"> PAGEREF _Toc157509717 \h </w:instrText>
+              <w:instrText xml:space="preserve"> PAGEREF _Toc157517879 \h </w:instrText>
             </w:r>
             <w:r>
               <w:rPr>
@@ -440,7 +444,7 @@
               <w:szCs w:val="24"/>
             </w:rPr>
           </w:pPr>
-          <w:hyperlink w:anchor="_Toc157509718" w:history="1">
+          <w:hyperlink w:anchor="_Toc157517880" w:history="1">
             <w:r>
               <w:rPr>
                 <w:rStyle w:val="Hyperlink"/>
@@ -467,7 +471,7 @@
                 <w:noProof/>
                 <w:webHidden/>
               </w:rPr>
-              <w:instrText xml:space="preserve"> PAGEREF _Toc157509718 \h </w:instrText>
+              <w:instrText xml:space="preserve"> PAGEREF _Toc157517880 \h </w:instrText>
             </w:r>
             <w:r>
               <w:rPr>
@@ -513,7 +517,7 @@
               <w:szCs w:val="24"/>
             </w:rPr>
           </w:pPr>
-          <w:hyperlink w:anchor="_Toc157509719" w:history="1">
+          <w:hyperlink w:anchor="_Toc157517881" w:history="1">
             <w:r>
               <w:rPr>
                 <w:rStyle w:val="Hyperlink"/>
@@ -540,7 +544,7 @@
                 <w:noProof/>
                 <w:webHidden/>
               </w:rPr>
-              <w:instrText xml:space="preserve"> PAGEREF _Toc157509719 \h </w:instrText>
+              <w:instrText xml:space="preserve"> PAGEREF _Toc157517881 \h </w:instrText>
             </w:r>
             <w:r>
               <w:rPr>
@@ -586,7 +590,7 @@
               <w:szCs w:val="24"/>
             </w:rPr>
           </w:pPr>
-          <w:hyperlink w:anchor="_Toc157509720" w:history="1">
+          <w:hyperlink w:anchor="_Toc157517882" w:history="1">
             <w:r>
               <w:rPr>
                 <w:rStyle w:val="Hyperlink"/>
@@ -613,7 +617,7 @@
                 <w:noProof/>
                 <w:webHidden/>
               </w:rPr>
-              <w:instrText xml:space="preserve"> PAGEREF _Toc157509720 \h </w:instrText>
+              <w:instrText xml:space="preserve"> PAGEREF _Toc157517882 \h </w:instrText>
             </w:r>
             <w:r>
               <w:rPr>
@@ -659,7 +663,7 @@
               <w:szCs w:val="24"/>
             </w:rPr>
           </w:pPr>
-          <w:hyperlink w:anchor="_Toc157509721" w:history="1">
+          <w:hyperlink w:anchor="_Toc157517883" w:history="1">
             <w:r>
               <w:rPr>
                 <w:rStyle w:val="Hyperlink"/>
@@ -686,7 +690,7 @@
                 <w:noProof/>
                 <w:webHidden/>
               </w:rPr>
-              <w:instrText xml:space="preserve"> PAGEREF _Toc157509721 \h </w:instrText>
+              <w:instrText xml:space="preserve"> PAGEREF _Toc157517883 \h </w:instrText>
             </w:r>
             <w:r>
               <w:rPr>
@@ -732,7 +736,7 @@
               <w:szCs w:val="24"/>
             </w:rPr>
           </w:pPr>
-          <w:hyperlink w:anchor="_Toc157509722" w:history="1">
+          <w:hyperlink w:anchor="_Toc157517884" w:history="1">
             <w:r>
               <w:rPr>
                 <w:rStyle w:val="Hyperlink"/>
@@ -759,7 +763,7 @@
                 <w:noProof/>
                 <w:webHidden/>
               </w:rPr>
-              <w:instrText xml:space="preserve"> PAGEREF _Toc157509722 \h </w:instrText>
+              <w:instrText xml:space="preserve"> PAGEREF _Toc157517884 \h </w:instrText>
             </w:r>
             <w:r>
               <w:rPr>
@@ -805,7 +809,7 @@
               <w:szCs w:val="24"/>
             </w:rPr>
           </w:pPr>
-          <w:hyperlink w:anchor="_Toc157509723" w:history="1">
+          <w:hyperlink w:anchor="_Toc157517885" w:history="1">
             <w:r>
               <w:rPr>
                 <w:rStyle w:val="Hyperlink"/>
@@ -832,7 +836,7 @@
                 <w:noProof/>
                 <w:webHidden/>
               </w:rPr>
-              <w:instrText xml:space="preserve"> PAGEREF _Toc157509723 \h </w:instrText>
+              <w:instrText xml:space="preserve"> PAGEREF _Toc157517885 \h </w:instrText>
             </w:r>
             <w:r>
               <w:rPr>
@@ -878,7 +882,7 @@
               <w:szCs w:val="24"/>
             </w:rPr>
           </w:pPr>
-          <w:hyperlink w:anchor="_Toc157509724" w:history="1">
+          <w:hyperlink w:anchor="_Toc157517886" w:history="1">
             <w:r>
               <w:rPr>
                 <w:rStyle w:val="Hyperlink"/>
@@ -905,7 +909,7 @@
                 <w:noProof/>
                 <w:webHidden/>
               </w:rPr>
-              <w:instrText xml:space="preserve"> PAGEREF _Toc157509724 \h </w:instrText>
+              <w:instrText xml:space="preserve"> PAGEREF _Toc157517886 \h </w:instrText>
             </w:r>
             <w:r>
               <w:rPr>
@@ -951,7 +955,7 @@
               <w:szCs w:val="24"/>
             </w:rPr>
           </w:pPr>
-          <w:hyperlink w:anchor="_Toc157509725" w:history="1">
+          <w:hyperlink w:anchor="_Toc157517887" w:history="1">
             <w:r>
               <w:rPr>
                 <w:rStyle w:val="Hyperlink"/>
@@ -978,7 +982,7 @@
                 <w:noProof/>
                 <w:webHidden/>
               </w:rPr>
-              <w:instrText xml:space="preserve"> PAGEREF _Toc157509725 \h </w:instrText>
+              <w:instrText xml:space="preserve"> PAGEREF _Toc157517887 \h </w:instrText>
             </w:r>
             <w:r>
               <w:rPr>
@@ -1024,7 +1028,7 @@
               <w:szCs w:val="24"/>
             </w:rPr>
           </w:pPr>
-          <w:hyperlink w:anchor="_Toc157509726" w:history="1">
+          <w:hyperlink w:anchor="_Toc157517888" w:history="1">
             <w:r>
               <w:rPr>
                 <w:rStyle w:val="Hyperlink"/>
@@ -1051,7 +1055,7 @@
                 <w:noProof/>
                 <w:webHidden/>
               </w:rPr>
-              <w:instrText xml:space="preserve"> PAGEREF _Toc157509726 \h </w:instrText>
+              <w:instrText xml:space="preserve"> PAGEREF _Toc157517888 \h </w:instrText>
             </w:r>
             <w:r>
               <w:rPr>
@@ -1097,7 +1101,7 @@
               <w:szCs w:val="24"/>
             </w:rPr>
           </w:pPr>
-          <w:hyperlink w:anchor="_Toc157509727" w:history="1">
+          <w:hyperlink w:anchor="_Toc157517889" w:history="1">
             <w:r>
               <w:rPr>
                 <w:rStyle w:val="Hyperlink"/>
@@ -1124,7 +1128,7 @@
                 <w:noProof/>
                 <w:webHidden/>
               </w:rPr>
-              <w:instrText xml:space="preserve"> PAGEREF _Toc157509727 \h </w:instrText>
+              <w:instrText xml:space="preserve"> PAGEREF _Toc157517889 \h </w:instrText>
             </w:r>
             <w:r>
               <w:rPr>
@@ -1170,7 +1174,7 @@
               <w:szCs w:val="24"/>
             </w:rPr>
           </w:pPr>
-          <w:hyperlink w:anchor="_Toc157509728" w:history="1">
+          <w:hyperlink w:anchor="_Toc157517890" w:history="1">
             <w:r>
               <w:rPr>
                 <w:rStyle w:val="Hyperlink"/>
@@ -1197,7 +1201,7 @@
                 <w:noProof/>
                 <w:webHidden/>
               </w:rPr>
-              <w:instrText xml:space="preserve"> PAGEREF _Toc157509728 \h </w:instrText>
+              <w:instrText xml:space="preserve"> PAGEREF _Toc157517890 \h </w:instrText>
             </w:r>
             <w:r>
               <w:rPr>
@@ -1243,7 +1247,7 @@
               <w:szCs w:val="24"/>
             </w:rPr>
           </w:pPr>
-          <w:hyperlink w:anchor="_Toc157509729" w:history="1">
+          <w:hyperlink w:anchor="_Toc157517891" w:history="1">
             <w:r>
               <w:rPr>
                 <w:rStyle w:val="Hyperlink"/>
@@ -1270,7 +1274,7 @@
                 <w:noProof/>
                 <w:webHidden/>
               </w:rPr>
-              <w:instrText xml:space="preserve"> PAGEREF _Toc157509729 \h </w:instrText>
+              <w:instrText xml:space="preserve"> PAGEREF _Toc157517891 \h </w:instrText>
             </w:r>
             <w:r>
               <w:rPr>
@@ -1316,7 +1320,7 @@
               <w:szCs w:val="24"/>
             </w:rPr>
           </w:pPr>
-          <w:hyperlink w:anchor="_Toc157509730" w:history="1">
+          <w:hyperlink w:anchor="_Toc157517892" w:history="1">
             <w:r>
               <w:rPr>
                 <w:rStyle w:val="Hyperlink"/>
@@ -1343,7 +1347,7 @@
                 <w:noProof/>
                 <w:webHidden/>
               </w:rPr>
-              <w:instrText xml:space="preserve"> PAGEREF _Toc157509730 \h </w:instrText>
+              <w:instrText xml:space="preserve"> PAGEREF _Toc157517892 \h </w:instrText>
             </w:r>
             <w:r>
               <w:rPr>
@@ -1389,7 +1393,7 @@
               <w:szCs w:val="24"/>
             </w:rPr>
           </w:pPr>
-          <w:hyperlink w:anchor="_Toc157509731" w:history="1">
+          <w:hyperlink w:anchor="_Toc157517893" w:history="1">
             <w:r>
               <w:rPr>
                 <w:rStyle w:val="Hyperlink"/>
@@ -1416,7 +1420,7 @@
                 <w:noProof/>
                 <w:webHidden/>
               </w:rPr>
-              <w:instrText xml:space="preserve"> PAGEREF _Toc157509731 \h </w:instrText>
+              <w:instrText xml:space="preserve"> PAGEREF _Toc157517893 \h </w:instrText>
             </w:r>
             <w:r>
               <w:rPr>
@@ -1462,7 +1466,7 @@
               <w:szCs w:val="24"/>
             </w:rPr>
           </w:pPr>
-          <w:hyperlink w:anchor="_Toc157509732" w:history="1">
+          <w:hyperlink w:anchor="_Toc157517894" w:history="1">
             <w:r>
               <w:rPr>
                 <w:rStyle w:val="Hyperlink"/>
@@ -1489,7 +1493,7 @@
                 <w:noProof/>
                 <w:webHidden/>
               </w:rPr>
-              <w:instrText xml:space="preserve"> PAGEREF _Toc157509732 \h </w:instrText>
+              <w:instrText xml:space="preserve"> PAGEREF _Toc157517894 \h </w:instrText>
             </w:r>
             <w:r>
               <w:rPr>
@@ -1535,7 +1539,7 @@
               <w:szCs w:val="24"/>
             </w:rPr>
           </w:pPr>
-          <w:hyperlink w:anchor="_Toc157509733" w:history="1">
+          <w:hyperlink w:anchor="_Toc157517895" w:history="1">
             <w:r>
               <w:rPr>
                 <w:rStyle w:val="Hyperlink"/>
@@ -1562,7 +1566,7 @@
                 <w:noProof/>
                 <w:webHidden/>
               </w:rPr>
-              <w:instrText xml:space="preserve"> PAGEREF _Toc157509733 \h </w:instrText>
+              <w:instrText xml:space="preserve"> PAGEREF _Toc157517895 \h </w:instrText>
             </w:r>
             <w:r>
               <w:rPr>
@@ -1608,14 +1612,30 @@
               <w:noProof/>
             </w:rPr>
           </w:pPr>
-          <w:hyperlink w:anchor="_Toc157509734" w:history="1">
+          <w:hyperlink w:anchor="_Toc157517896" w:history="1">
             <w:r>
               <w:rPr>
                 <w:rStyle w:val="Hyperlink"/>
                 <w:noProof/>
                 <w:lang w:val="nl-NL"/>
               </w:rPr>
-              <w:t>Beschrijf de stappen die je moet zetten om de data integriteit op een acceptabel niveau te krijgen</w:t>
+              <w:t>Beschrijf de stapp</w:t>
+            </w:r>
+            <w:r>
+              <w:rPr>
+                <w:rStyle w:val="Hyperlink"/>
+                <w:noProof/>
+                <w:lang w:val="nl-NL"/>
+              </w:rPr>
+              <w:t>e</w:t>
+            </w:r>
+            <w:r>
+              <w:rPr>
+                <w:rStyle w:val="Hyperlink"/>
+                <w:noProof/>
+                <w:lang w:val="nl-NL"/>
+              </w:rPr>
+              <w:t>n die je moet zetten om de data integriteit op een acceptabel niveau te krijgen</w:t>
             </w:r>
             <w:r>
               <w:rPr>
@@ -1636,7 +1656,7 @@
                 <w:noProof/>
                 <w:webHidden/>
               </w:rPr>
-              <w:instrText xml:space="preserve"> PAGEREF _Toc157509734 \h </w:instrText>
+              <w:instrText xml:space="preserve"> PAGEREF _Toc157517896 \h </w:instrText>
             </w:r>
             <w:r>
               <w:rPr>
@@ -1710,7 +1730,7 @@
           <w:lang w:val="nl-NL"/>
         </w:rPr>
       </w:pPr>
-      <w:bookmarkStart w:id="0" w:name="_Toc157509714"/>
+      <w:bookmarkStart w:id="0" w:name="_Toc157517876"/>
       <w:r>
         <w:rPr>
           <w:lang w:val="nl-NL"/>
@@ -1727,7 +1747,7 @@
           <w:lang w:val="nl-NL"/>
         </w:rPr>
       </w:pPr>
-      <w:bookmarkStart w:id="1" w:name="_Toc157509715"/>
+      <w:bookmarkStart w:id="1" w:name="_Toc157517877"/>
       <w:proofErr w:type="spellStart"/>
       <w:proofErr w:type="gramStart"/>
       <w:r>
@@ -1957,7 +1977,7 @@
           <w:lang w:val="nl-NL"/>
         </w:rPr>
       </w:pPr>
-      <w:bookmarkStart w:id="2" w:name="_Toc157509716"/>
+      <w:bookmarkStart w:id="2" w:name="_Toc157517878"/>
       <w:proofErr w:type="spellStart"/>
       <w:proofErr w:type="gramStart"/>
       <w:r>
@@ -2203,7 +2223,7 @@
           <w:lang w:val="nl-NL"/>
         </w:rPr>
       </w:pPr>
-      <w:bookmarkStart w:id="3" w:name="_Toc157509717"/>
+      <w:bookmarkStart w:id="3" w:name="_Toc157517879"/>
       <w:proofErr w:type="spellStart"/>
       <w:proofErr w:type="gramStart"/>
       <w:r>
@@ -2257,10 +2277,7 @@
       </w:r>
       <w:proofErr w:type="gramStart"/>
       <w:r>
-        <w:t xml:space="preserve">PK  </w:t>
-      </w:r>
-      <w:r>
-        <w:t>default</w:t>
+        <w:t>PK  default</w:t>
       </w:r>
       <w:proofErr w:type="gramEnd"/>
       <w:r>
@@ -2308,13 +2325,7 @@
         <w:rPr>
           <w:lang w:val="nl-NL"/>
         </w:rPr>
-        <w:t xml:space="preserve"> </w:t>
-      </w:r>
-      <w:r>
-        <w:rPr>
-          <w:lang w:val="nl-NL"/>
-        </w:rPr>
-        <w:t>Default 0</w:t>
+        <w:t xml:space="preserve"> Default 0</w:t>
       </w:r>
     </w:p>
     <w:p>
@@ -2352,13 +2363,7 @@
         <w:rPr>
           <w:lang w:val="nl-NL"/>
         </w:rPr>
-        <w:t xml:space="preserve"> </w:t>
-      </w:r>
-      <w:r>
-        <w:rPr>
-          <w:lang w:val="nl-NL"/>
-        </w:rPr>
-        <w:t>default NULL</w:t>
+        <w:t xml:space="preserve"> default NULL</w:t>
       </w:r>
     </w:p>
     <w:p>
@@ -2429,7 +2434,7 @@
       <w:pPr>
         <w:pStyle w:val="Heading2"/>
       </w:pPr>
-      <w:bookmarkStart w:id="4" w:name="_Toc157509718"/>
+      <w:bookmarkStart w:id="4" w:name="_Toc157517880"/>
       <w:proofErr w:type="spellStart"/>
       <w:r>
         <w:t>mhl_companies</w:t>
@@ -2585,7 +2590,7 @@
       <w:pPr>
         <w:pStyle w:val="Heading2"/>
       </w:pPr>
-      <w:bookmarkStart w:id="5" w:name="_Toc157509719"/>
+      <w:bookmarkStart w:id="5" w:name="_Toc157517881"/>
       <w:proofErr w:type="spellStart"/>
       <w:r>
         <w:t>mhl_contacts</w:t>
@@ -3153,7 +3158,7 @@
       <w:pPr>
         <w:pStyle w:val="Heading2"/>
       </w:pPr>
-      <w:bookmarkStart w:id="6" w:name="_Toc157509720"/>
+      <w:bookmarkStart w:id="6" w:name="_Toc157517882"/>
       <w:proofErr w:type="spellStart"/>
       <w:r>
         <w:t>mhl_countries</w:t>
@@ -3284,13 +3289,7 @@
         <w:rPr>
           <w:lang w:val="nl-NL"/>
         </w:rPr>
-        <w:t xml:space="preserve"> </w:t>
-      </w:r>
-      <w:r>
-        <w:rPr>
-          <w:lang w:val="nl-NL"/>
-        </w:rPr>
-        <w:t>default NULL</w:t>
+        <w:t xml:space="preserve"> default NULL</w:t>
       </w:r>
     </w:p>
     <w:p>
@@ -3514,7 +3513,7 @@
       <w:pPr>
         <w:pStyle w:val="Heading2"/>
       </w:pPr>
-      <w:bookmarkStart w:id="7" w:name="_Toc157509721"/>
+      <w:bookmarkStart w:id="7" w:name="_Toc157517883"/>
       <w:proofErr w:type="spellStart"/>
       <w:r>
         <w:t>mhl_departments</w:t>
@@ -3636,17 +3635,14 @@
         </w:numPr>
       </w:pPr>
       <w:r>
-        <w:t xml:space="preserve">Name: </w:t>
-      </w:r>
-      <w:r>
-        <w:t>Id =1 ‘NVT’</w:t>
+        <w:t>Name: Id =1 ‘NVT’</w:t>
       </w:r>
     </w:p>
     <w:p>
       <w:pPr>
         <w:pStyle w:val="Heading2"/>
       </w:pPr>
-      <w:bookmarkStart w:id="8" w:name="_Toc157509722"/>
+      <w:bookmarkStart w:id="8" w:name="_Toc157517884"/>
       <w:proofErr w:type="spellStart"/>
       <w:r>
         <w:t>mhl_detaildefs</w:t>
@@ -4237,7 +4233,7 @@
       <w:pPr>
         <w:pStyle w:val="Heading2"/>
       </w:pPr>
-      <w:bookmarkStart w:id="9" w:name="_Toc157509723"/>
+      <w:bookmarkStart w:id="9" w:name="_Toc157517885"/>
       <w:proofErr w:type="spellStart"/>
       <w:r>
         <w:t>mhl_detailgroups</w:t>
@@ -4463,7 +4459,7 @@
       <w:pPr>
         <w:pStyle w:val="Heading2"/>
       </w:pPr>
-      <w:bookmarkStart w:id="10" w:name="_Toc157509724"/>
+      <w:bookmarkStart w:id="10" w:name="_Toc157517886"/>
       <w:proofErr w:type="spellStart"/>
       <w:r>
         <w:t>mhl_districts</w:t>
@@ -4857,7 +4853,7 @@
       <w:pPr>
         <w:pStyle w:val="Heading2"/>
       </w:pPr>
-      <w:bookmarkStart w:id="11" w:name="_Toc157509725"/>
+      <w:bookmarkStart w:id="11" w:name="_Toc157517887"/>
       <w:proofErr w:type="spellStart"/>
       <w:r>
         <w:lastRenderedPageBreak/>
@@ -4952,7 +4948,97 @@
         <w:rPr>
           <w:lang w:val="nl-NL"/>
         </w:rPr>
-        <w:t xml:space="preserve">PK </w:t>
+        <w:t>PK default 0</w:t>
+      </w:r>
+    </w:p>
+    <w:p>
+      <w:pPr>
+        <w:pStyle w:val="ListParagraph"/>
+        <w:numPr>
+          <w:ilvl w:val="0"/>
+          <w:numId w:val="1"/>
+        </w:numPr>
+        <w:rPr>
+          <w:lang w:val="nl-NL"/>
+        </w:rPr>
+      </w:pPr>
+      <w:proofErr w:type="spellStart"/>
+      <w:r>
+        <w:rPr>
+          <w:lang w:val="nl-NL"/>
+        </w:rPr>
+        <w:t>Month</w:t>
+      </w:r>
+      <w:proofErr w:type="spellEnd"/>
+      <w:r>
+        <w:rPr>
+          <w:lang w:val="nl-NL"/>
+        </w:rPr>
+        <w:t xml:space="preserve"> (</w:t>
+      </w:r>
+      <w:r>
+        <w:rPr>
+          <w:lang w:val="nl-NL"/>
+        </w:rPr>
+        <w:t>int</w:t>
+      </w:r>
+      <w:r>
+        <w:rPr>
+          <w:lang w:val="nl-NL"/>
+        </w:rPr>
+        <w:t>)</w:t>
+      </w:r>
+      <w:r>
+        <w:rPr>
+          <w:lang w:val="nl-NL"/>
+        </w:rPr>
+        <w:t xml:space="preserve"> PK default 1</w:t>
+      </w:r>
+    </w:p>
+    <w:p>
+      <w:pPr>
+        <w:pStyle w:val="ListParagraph"/>
+        <w:numPr>
+          <w:ilvl w:val="0"/>
+          <w:numId w:val="1"/>
+        </w:numPr>
+        <w:rPr>
+          <w:lang w:val="nl-NL"/>
+        </w:rPr>
+      </w:pPr>
+      <w:proofErr w:type="spellStart"/>
+      <w:proofErr w:type="gramStart"/>
+      <w:r>
+        <w:rPr>
+          <w:lang w:val="nl-NL"/>
+        </w:rPr>
+        <w:t>Hitcount</w:t>
+      </w:r>
+      <w:proofErr w:type="spellEnd"/>
+      <w:r>
+        <w:rPr>
+          <w:lang w:val="nl-NL"/>
+        </w:rPr>
+        <w:t xml:space="preserve">  (</w:t>
+      </w:r>
+      <w:proofErr w:type="gramEnd"/>
+      <w:r>
+        <w:rPr>
+          <w:lang w:val="nl-NL"/>
+        </w:rPr>
+        <w:t>int</w:t>
+      </w:r>
+      <w:r>
+        <w:rPr>
+          <w:lang w:val="nl-NL"/>
+        </w:rPr>
+        <w:t>)</w:t>
+      </w:r>
+      <w:r>
+        <w:rPr>
+          <w:lang w:val="nl-NL"/>
+        </w:rPr>
+        <w:t xml:space="preserve"> </w:t>
       </w:r>
       <w:r>
         <w:rPr>
@@ -4963,6 +5049,81 @@
     </w:p>
     <w:p>
       <w:pPr>
+        <w:rPr>
+          <w:lang w:val="nl-NL"/>
+        </w:rPr>
+      </w:pPr>
+      <w:r>
+        <w:rPr>
+          <w:lang w:val="nl-NL"/>
+        </w:rPr>
+        <w:t>Wat valt op:</w:t>
+      </w:r>
+    </w:p>
+    <w:p>
+      <w:pPr>
+        <w:pStyle w:val="ListParagraph"/>
+        <w:numPr>
+          <w:ilvl w:val="0"/>
+          <w:numId w:val="1"/>
+        </w:numPr>
+      </w:pPr>
+      <w:proofErr w:type="spellStart"/>
+      <w:r>
+        <w:t>Supplier_id</w:t>
+      </w:r>
+      <w:proofErr w:type="spellEnd"/>
+      <w:r>
+        <w:t xml:space="preserve">:  </w:t>
+      </w:r>
+      <w:proofErr w:type="spellStart"/>
+      <w:r>
+        <w:t>grote</w:t>
+      </w:r>
+      <w:proofErr w:type="spellEnd"/>
+      <w:r>
+        <w:t xml:space="preserve"> </w:t>
+      </w:r>
+      <w:proofErr w:type="spellStart"/>
+      <w:r>
+        <w:t>int</w:t>
+      </w:r>
+      <w:r>
+        <w:t>len</w:t>
+      </w:r>
+      <w:proofErr w:type="spellEnd"/>
+      <w:r>
+        <w:t>, 0-500 rows = 208575 tracks</w:t>
+      </w:r>
+    </w:p>
+    <w:p>
+      <w:pPr>
+        <w:pStyle w:val="ListParagraph"/>
+        <w:numPr>
+          <w:ilvl w:val="0"/>
+          <w:numId w:val="1"/>
+        </w:numPr>
+        <w:rPr>
+          <w:lang w:val="nl-NL"/>
+        </w:rPr>
+      </w:pPr>
+      <w:proofErr w:type="spellStart"/>
+      <w:r>
+        <w:rPr>
+          <w:lang w:val="nl-NL"/>
+        </w:rPr>
+        <w:t>Year</w:t>
+      </w:r>
+      <w:proofErr w:type="spellEnd"/>
+      <w:r>
+        <w:rPr>
+          <w:lang w:val="nl-NL"/>
+        </w:rPr>
+        <w:t>: jaartallen</w:t>
+      </w:r>
+    </w:p>
+    <w:p>
+      <w:pPr>
         <w:pStyle w:val="ListParagraph"/>
         <w:numPr>
           <w:ilvl w:val="0"/>
@@ -4984,6 +5145,164 @@
         <w:rPr>
           <w:lang w:val="nl-NL"/>
         </w:rPr>
+        <w:t>: maandnummers</w:t>
+      </w:r>
+    </w:p>
+    <w:p>
+      <w:pPr>
+        <w:pStyle w:val="ListParagraph"/>
+        <w:numPr>
+          <w:ilvl w:val="0"/>
+          <w:numId w:val="1"/>
+        </w:numPr>
+        <w:rPr>
+          <w:lang w:val="nl-NL"/>
+        </w:rPr>
+      </w:pPr>
+      <w:proofErr w:type="spellStart"/>
+      <w:r>
+        <w:rPr>
+          <w:lang w:val="nl-NL"/>
+        </w:rPr>
+        <w:t>Hitcount</w:t>
+      </w:r>
+      <w:proofErr w:type="spellEnd"/>
+      <w:r>
+        <w:rPr>
+          <w:lang w:val="nl-NL"/>
+        </w:rPr>
+        <w:t xml:space="preserve">: </w:t>
+      </w:r>
+      <w:proofErr w:type="spellStart"/>
+      <w:r>
+        <w:rPr>
+          <w:lang w:val="nl-NL"/>
+        </w:rPr>
+        <w:t>int</w:t>
+      </w:r>
+      <w:r>
+        <w:rPr>
+          <w:lang w:val="nl-NL"/>
+        </w:rPr>
+        <w:t>len</w:t>
+      </w:r>
+      <w:proofErr w:type="spellEnd"/>
+    </w:p>
+    <w:p>
+      <w:pPr>
+        <w:rPr>
+          <w:lang w:val="nl-NL"/>
+        </w:rPr>
+      </w:pPr>
+    </w:p>
+    <w:p/>
+    <w:p>
+      <w:pPr>
+        <w:pStyle w:val="Heading2"/>
+      </w:pPr>
+      <w:bookmarkStart w:id="12" w:name="_Toc157517888"/>
+      <w:proofErr w:type="spellStart"/>
+      <w:r>
+        <w:t>mhl_membertypes</w:t>
+      </w:r>
+      <w:bookmarkEnd w:id="12"/>
+      <w:proofErr w:type="spellEnd"/>
+    </w:p>
+    <w:p>
+      <w:pPr>
+        <w:rPr>
+          <w:lang w:val="nl-NL"/>
+        </w:rPr>
+      </w:pPr>
+      <w:r>
+        <w:rPr>
+          <w:lang w:val="nl-NL"/>
+        </w:rPr>
+        <w:t>Bestaat uit:</w:t>
+      </w:r>
+    </w:p>
+    <w:p>
+      <w:pPr>
+        <w:pStyle w:val="ListParagraph"/>
+        <w:numPr>
+          <w:ilvl w:val="0"/>
+          <w:numId w:val="1"/>
+        </w:numPr>
+      </w:pPr>
+      <w:r>
+        <w:t>Id (</w:t>
+      </w:r>
+      <w:r>
+        <w:t>int</w:t>
+      </w:r>
+      <w:r>
+        <w:t>)</w:t>
+      </w:r>
+      <w:r>
+        <w:t xml:space="preserve"> PK default None</w:t>
+      </w:r>
+    </w:p>
+    <w:p>
+      <w:pPr>
+        <w:pStyle w:val="ListParagraph"/>
+        <w:numPr>
+          <w:ilvl w:val="0"/>
+          <w:numId w:val="1"/>
+        </w:numPr>
+        <w:rPr>
+          <w:lang w:val="nl-NL"/>
+        </w:rPr>
+      </w:pPr>
+      <w:r>
+        <w:rPr>
+          <w:lang w:val="nl-NL"/>
+        </w:rPr>
+        <w:t>Name (</w:t>
+      </w:r>
+      <w:proofErr w:type="spellStart"/>
+      <w:r>
+        <w:rPr>
+          <w:lang w:val="nl-NL"/>
+        </w:rPr>
+        <w:t>varchar</w:t>
+      </w:r>
+      <w:proofErr w:type="spellEnd"/>
+      <w:r>
+        <w:rPr>
+          <w:lang w:val="nl-NL"/>
+        </w:rPr>
+        <w:t>)</w:t>
+      </w:r>
+      <w:r>
+        <w:rPr>
+          <w:lang w:val="nl-NL"/>
+        </w:rPr>
+        <w:t xml:space="preserve"> default NULL</w:t>
+      </w:r>
+    </w:p>
+    <w:p>
+      <w:pPr>
+        <w:pStyle w:val="ListParagraph"/>
+        <w:numPr>
+          <w:ilvl w:val="0"/>
+          <w:numId w:val="1"/>
+        </w:numPr>
+        <w:rPr>
+          <w:lang w:val="nl-NL"/>
+        </w:rPr>
+      </w:pPr>
+      <w:proofErr w:type="spellStart"/>
+      <w:r>
+        <w:rPr>
+          <w:lang w:val="nl-NL"/>
+        </w:rPr>
+        <w:t>Sort_order</w:t>
+      </w:r>
+      <w:proofErr w:type="spellEnd"/>
+      <w:r>
+        <w:rPr>
+          <w:lang w:val="nl-NL"/>
+        </w:rPr>
         <w:t xml:space="preserve"> (</w:t>
       </w:r>
       <w:r>
@@ -5002,802 +5321,473 @@
         <w:rPr>
           <w:lang w:val="nl-NL"/>
         </w:rPr>
-        <w:t xml:space="preserve"> PK default 1</w:t>
-      </w:r>
-    </w:p>
-    <w:p>
-      <w:pPr>
-        <w:pStyle w:val="ListParagraph"/>
-        <w:numPr>
-          <w:ilvl w:val="0"/>
-          <w:numId w:val="1"/>
-        </w:numPr>
-        <w:rPr>
-          <w:lang w:val="nl-NL"/>
-        </w:rPr>
-      </w:pPr>
-      <w:proofErr w:type="spellStart"/>
+        <w:t xml:space="preserve"> default 0</w:t>
+      </w:r>
+    </w:p>
+    <w:p>
+      <w:pPr>
+        <w:pStyle w:val="ListParagraph"/>
+        <w:numPr>
+          <w:ilvl w:val="0"/>
+          <w:numId w:val="1"/>
+        </w:numPr>
+        <w:rPr>
+          <w:lang w:val="nl-NL"/>
+        </w:rPr>
+      </w:pPr>
+      <w:r>
+        <w:rPr>
+          <w:lang w:val="nl-NL"/>
+        </w:rPr>
+        <w:t>Ulevel (</w:t>
+      </w:r>
+      <w:r>
+        <w:rPr>
+          <w:lang w:val="nl-NL"/>
+        </w:rPr>
+        <w:t>int</w:t>
+      </w:r>
+      <w:r>
+        <w:rPr>
+          <w:lang w:val="nl-NL"/>
+        </w:rPr>
+        <w:t xml:space="preserve">) (ulevel en </w:t>
+      </w:r>
+      <w:proofErr w:type="spellStart"/>
+      <w:r>
+        <w:rPr>
+          <w:lang w:val="nl-NL"/>
+        </w:rPr>
+        <w:t>Vlevel</w:t>
+      </w:r>
+      <w:proofErr w:type="spellEnd"/>
+      <w:r>
+        <w:rPr>
+          <w:lang w:val="nl-NL"/>
+        </w:rPr>
+        <w:t xml:space="preserve"> hetzelfde?)</w:t>
+      </w:r>
+      <w:r>
+        <w:rPr>
+          <w:lang w:val="nl-NL"/>
+        </w:rPr>
+        <w:t xml:space="preserve"> default 0</w:t>
+      </w:r>
+    </w:p>
+    <w:p>
+      <w:pPr>
+        <w:rPr>
+          <w:lang w:val="nl-NL"/>
+        </w:rPr>
+      </w:pPr>
+      <w:r>
+        <w:rPr>
+          <w:lang w:val="nl-NL"/>
+        </w:rPr>
+        <w:t>Wat valt op:</w:t>
+      </w:r>
+    </w:p>
+    <w:p>
+      <w:pPr>
+        <w:pStyle w:val="ListParagraph"/>
+        <w:numPr>
+          <w:ilvl w:val="0"/>
+          <w:numId w:val="1"/>
+        </w:numPr>
+        <w:rPr>
+          <w:lang w:val="nl-NL"/>
+        </w:rPr>
+      </w:pPr>
+      <w:proofErr w:type="spellStart"/>
+      <w:r>
+        <w:rPr>
+          <w:lang w:val="nl-NL"/>
+        </w:rPr>
+        <w:t>Id</w:t>
+      </w:r>
+      <w:proofErr w:type="spellEnd"/>
+      <w:r>
+        <w:rPr>
+          <w:lang w:val="nl-NL"/>
+        </w:rPr>
+        <w:t>: compleet (1-10)</w:t>
+      </w:r>
+    </w:p>
+    <w:p>
+      <w:pPr>
+        <w:pStyle w:val="ListParagraph"/>
+        <w:numPr>
+          <w:ilvl w:val="0"/>
+          <w:numId w:val="1"/>
+        </w:numPr>
+        <w:rPr>
+          <w:lang w:val="nl-NL"/>
+        </w:rPr>
+      </w:pPr>
+      <w:r>
+        <w:rPr>
+          <w:lang w:val="nl-NL"/>
+        </w:rPr>
+        <w:t>Name: compleet, sommige met hoofdletters, anderen compleet in hoofdletters</w:t>
+      </w:r>
+    </w:p>
+    <w:p>
+      <w:pPr>
+        <w:pStyle w:val="ListParagraph"/>
+        <w:numPr>
+          <w:ilvl w:val="0"/>
+          <w:numId w:val="1"/>
+        </w:numPr>
+        <w:rPr>
+          <w:lang w:val="nl-NL"/>
+        </w:rPr>
+      </w:pPr>
+      <w:proofErr w:type="spellStart"/>
+      <w:r>
+        <w:rPr>
+          <w:lang w:val="nl-NL"/>
+        </w:rPr>
+        <w:t>Sort_order</w:t>
+      </w:r>
+      <w:proofErr w:type="spellEnd"/>
+      <w:r>
+        <w:rPr>
+          <w:lang w:val="nl-NL"/>
+        </w:rPr>
+        <w:t>: 0, 10, 20 of 25</w:t>
+      </w:r>
+    </w:p>
+    <w:p>
+      <w:pPr>
+        <w:pStyle w:val="ListParagraph"/>
+        <w:numPr>
+          <w:ilvl w:val="0"/>
+          <w:numId w:val="1"/>
+        </w:numPr>
+        <w:rPr>
+          <w:lang w:val="nl-NL"/>
+        </w:rPr>
+      </w:pPr>
+      <w:r>
+        <w:rPr>
+          <w:lang w:val="nl-NL"/>
+        </w:rPr>
+        <w:t>Ulevel: 1 of 2</w:t>
+      </w:r>
+    </w:p>
+    <w:p>
+      <w:pPr>
+        <w:rPr>
+          <w:lang w:val="nl-NL"/>
+        </w:rPr>
+      </w:pPr>
+    </w:p>
+    <w:p>
+      <w:pPr>
+        <w:pStyle w:val="Heading2"/>
+      </w:pPr>
+      <w:bookmarkStart w:id="13" w:name="_Toc157517889"/>
+      <w:proofErr w:type="spellStart"/>
+      <w:r>
+        <w:t>mhl_properties</w:t>
+      </w:r>
+      <w:bookmarkEnd w:id="13"/>
+      <w:proofErr w:type="spellEnd"/>
+    </w:p>
+    <w:p>
+      <w:pPr>
+        <w:rPr>
+          <w:lang w:val="nl-NL"/>
+        </w:rPr>
+      </w:pPr>
+      <w:r>
+        <w:rPr>
+          <w:lang w:val="nl-NL"/>
+        </w:rPr>
+        <w:t>Bestaat uit:</w:t>
+      </w:r>
+    </w:p>
+    <w:p>
+      <w:pPr>
+        <w:pStyle w:val="ListParagraph"/>
+        <w:numPr>
+          <w:ilvl w:val="0"/>
+          <w:numId w:val="1"/>
+        </w:numPr>
+      </w:pPr>
+      <w:r>
+        <w:t>Id (</w:t>
+      </w:r>
+      <w:r>
+        <w:t>int</w:t>
+      </w:r>
+      <w:r>
+        <w:t>)</w:t>
+      </w:r>
+      <w:r>
+        <w:t xml:space="preserve"> PK default None</w:t>
+      </w:r>
+    </w:p>
+    <w:p>
+      <w:pPr>
+        <w:pStyle w:val="ListParagraph"/>
+        <w:numPr>
+          <w:ilvl w:val="0"/>
+          <w:numId w:val="1"/>
+        </w:numPr>
+      </w:pPr>
+      <w:proofErr w:type="spellStart"/>
+      <w:r>
+        <w:t>Supplier_ID</w:t>
+      </w:r>
+      <w:proofErr w:type="spellEnd"/>
+      <w:r>
+        <w:t xml:space="preserve"> (</w:t>
+      </w:r>
+      <w:r>
+        <w:t>int</w:t>
+      </w:r>
+      <w:r>
+        <w:t>)</w:t>
+      </w:r>
+      <w:r>
+        <w:t xml:space="preserve"> </w:t>
+      </w:r>
+      <w:r>
+        <w:rPr>
+          <w:highlight w:val="yellow"/>
+        </w:rPr>
+        <w:t>FK</w:t>
+      </w:r>
+      <w:r>
+        <w:t xml:space="preserve"> default </w:t>
+      </w:r>
+      <w:r>
+        <w:t>0</w:t>
+      </w:r>
+    </w:p>
+    <w:p>
+      <w:pPr>
+        <w:pStyle w:val="ListParagraph"/>
+        <w:numPr>
+          <w:ilvl w:val="0"/>
+          <w:numId w:val="1"/>
+        </w:numPr>
+      </w:pPr>
+      <w:proofErr w:type="spellStart"/>
+      <w:r>
+        <w:t>Propertytype_ID</w:t>
+      </w:r>
+      <w:proofErr w:type="spellEnd"/>
+      <w:r>
+        <w:t xml:space="preserve"> (</w:t>
+      </w:r>
+      <w:r>
+        <w:t>int</w:t>
+      </w:r>
+      <w:r>
+        <w:t>)</w:t>
+      </w:r>
+      <w:r>
+        <w:t xml:space="preserve"> </w:t>
+      </w:r>
+      <w:r>
+        <w:rPr>
+          <w:highlight w:val="yellow"/>
+        </w:rPr>
+        <w:t>FK</w:t>
+      </w:r>
+      <w:r>
+        <w:t xml:space="preserve"> default 0</w:t>
+      </w:r>
+    </w:p>
+    <w:p>
+      <w:pPr>
+        <w:pStyle w:val="ListParagraph"/>
+        <w:numPr>
+          <w:ilvl w:val="0"/>
+          <w:numId w:val="1"/>
+        </w:numPr>
+        <w:rPr>
+          <w:lang w:val="nl-NL"/>
+        </w:rPr>
+      </w:pPr>
+      <w:r>
+        <w:rPr>
+          <w:lang w:val="nl-NL"/>
+        </w:rPr>
+        <w:t>Content (</w:t>
+      </w:r>
+      <w:r>
+        <w:rPr>
+          <w:lang w:val="nl-NL"/>
+        </w:rPr>
+        <w:t>tekst</w:t>
+      </w:r>
+      <w:r>
+        <w:rPr>
+          <w:lang w:val="nl-NL"/>
+        </w:rPr>
+        <w:t xml:space="preserve"> </w:t>
+      </w:r>
+    </w:p>
+    <w:p>
+      <w:pPr>
+        <w:rPr>
+          <w:lang w:val="nl-NL"/>
+        </w:rPr>
+      </w:pPr>
+      <w:r>
+        <w:rPr>
+          <w:lang w:val="nl-NL"/>
+        </w:rPr>
+        <w:t>Wat valt op:</w:t>
+      </w:r>
+    </w:p>
+    <w:p>
+      <w:pPr>
+        <w:pStyle w:val="ListParagraph"/>
+        <w:numPr>
+          <w:ilvl w:val="0"/>
+          <w:numId w:val="1"/>
+        </w:numPr>
+        <w:rPr>
+          <w:lang w:val="nl-NL"/>
+        </w:rPr>
+      </w:pPr>
+      <w:proofErr w:type="spellStart"/>
+      <w:r>
+        <w:rPr>
+          <w:lang w:val="nl-NL"/>
+        </w:rPr>
+        <w:t>Id</w:t>
+      </w:r>
+      <w:proofErr w:type="spellEnd"/>
+      <w:r>
+        <w:rPr>
+          <w:lang w:val="nl-NL"/>
+        </w:rPr>
+        <w:t>: incompleet</w:t>
+      </w:r>
+    </w:p>
+    <w:p>
+      <w:pPr>
+        <w:pStyle w:val="ListParagraph"/>
+        <w:numPr>
+          <w:ilvl w:val="0"/>
+          <w:numId w:val="1"/>
+        </w:numPr>
+        <w:rPr>
+          <w:lang w:val="nl-NL"/>
+        </w:rPr>
+      </w:pPr>
+      <w:proofErr w:type="spellStart"/>
+      <w:r>
+        <w:rPr>
+          <w:lang w:val="nl-NL"/>
+        </w:rPr>
+        <w:t>Supplier_</w:t>
+      </w:r>
       <w:proofErr w:type="gramStart"/>
       <w:r>
         <w:rPr>
           <w:lang w:val="nl-NL"/>
         </w:rPr>
-        <w:t>Hitcount</w:t>
-      </w:r>
-      <w:proofErr w:type="spellEnd"/>
-      <w:r>
-        <w:rPr>
-          <w:lang w:val="nl-NL"/>
-        </w:rPr>
-        <w:t xml:space="preserve">  (</w:t>
+        <w:t>ID</w:t>
+      </w:r>
+      <w:proofErr w:type="spellEnd"/>
+      <w:r>
+        <w:rPr>
+          <w:lang w:val="nl-NL"/>
+        </w:rPr>
+        <w:t xml:space="preserve"> :</w:t>
       </w:r>
       <w:proofErr w:type="gramEnd"/>
       <w:r>
         <w:rPr>
           <w:lang w:val="nl-NL"/>
         </w:rPr>
+        <w:t xml:space="preserve"> diverse </w:t>
+      </w:r>
+      <w:proofErr w:type="spellStart"/>
+      <w:r>
+        <w:rPr>
+          <w:lang w:val="nl-NL"/>
+        </w:rPr>
         <w:t>int</w:t>
       </w:r>
       <w:r>
         <w:rPr>
           <w:lang w:val="nl-NL"/>
         </w:rPr>
-        <w:t>)</w:t>
-      </w:r>
-      <w:r>
-        <w:rPr>
-          <w:lang w:val="nl-NL"/>
-        </w:rPr>
-        <w:t xml:space="preserve"> </w:t>
-      </w:r>
-      <w:r>
-        <w:rPr>
-          <w:lang w:val="nl-NL"/>
-        </w:rPr>
-        <w:t>default 0</w:t>
-      </w:r>
-    </w:p>
-    <w:p>
-      <w:pPr>
-        <w:rPr>
-          <w:lang w:val="nl-NL"/>
-        </w:rPr>
-      </w:pPr>
-      <w:r>
-        <w:rPr>
-          <w:lang w:val="nl-NL"/>
-        </w:rPr>
-        <w:t>Wat valt op:</w:t>
-      </w:r>
-    </w:p>
-    <w:p>
-      <w:pPr>
-        <w:pStyle w:val="ListParagraph"/>
-        <w:numPr>
-          <w:ilvl w:val="0"/>
-          <w:numId w:val="1"/>
-        </w:numPr>
-      </w:pPr>
-      <w:proofErr w:type="spellStart"/>
-      <w:r>
-        <w:t>Supplier_id</w:t>
-      </w:r>
-      <w:proofErr w:type="spellEnd"/>
-      <w:r>
-        <w:t xml:space="preserve">:  </w:t>
-      </w:r>
-      <w:proofErr w:type="spellStart"/>
-      <w:r>
-        <w:t>grote</w:t>
-      </w:r>
-      <w:proofErr w:type="spellEnd"/>
-      <w:r>
-        <w:t xml:space="preserve"> </w:t>
-      </w:r>
-      <w:proofErr w:type="spellStart"/>
-      <w:r>
+        <w:t>len</w:t>
+      </w:r>
+      <w:proofErr w:type="spellEnd"/>
+      <w:r>
+        <w:rPr>
+          <w:lang w:val="nl-NL"/>
+        </w:rPr>
+        <w:br/>
+      </w:r>
+      <w:proofErr w:type="spellStart"/>
+      <w:r>
+        <w:rPr>
+          <w:lang w:val="nl-NL"/>
+        </w:rPr>
+        <w:t>propertytype_id</w:t>
+      </w:r>
+      <w:proofErr w:type="spellEnd"/>
+      <w:r>
+        <w:rPr>
+          <w:lang w:val="nl-NL"/>
+        </w:rPr>
+        <w:t xml:space="preserve">: diverse </w:t>
+      </w:r>
+      <w:proofErr w:type="spellStart"/>
+      <w:r>
+        <w:rPr>
+          <w:lang w:val="nl-NL"/>
+        </w:rPr>
         <w:t>int</w:t>
       </w:r>
       <w:r>
+        <w:rPr>
+          <w:lang w:val="nl-NL"/>
+        </w:rPr>
         <w:t>len</w:t>
       </w:r>
       <w:proofErr w:type="spellEnd"/>
-      <w:r>
-        <w:t>, 0-500 rows = 208575 tracks</w:t>
-      </w:r>
-    </w:p>
-    <w:p>
-      <w:pPr>
-        <w:pStyle w:val="ListParagraph"/>
-        <w:numPr>
-          <w:ilvl w:val="0"/>
-          <w:numId w:val="1"/>
-        </w:numPr>
-        <w:rPr>
-          <w:lang w:val="nl-NL"/>
-        </w:rPr>
-      </w:pPr>
-      <w:proofErr w:type="spellStart"/>
-      <w:r>
-        <w:rPr>
-          <w:lang w:val="nl-NL"/>
-        </w:rPr>
-        <w:t>Year</w:t>
-      </w:r>
-      <w:proofErr w:type="spellEnd"/>
-      <w:r>
-        <w:rPr>
-          <w:lang w:val="nl-NL"/>
-        </w:rPr>
-        <w:t>: jaartallen</w:t>
-      </w:r>
-    </w:p>
-    <w:p>
-      <w:pPr>
-        <w:pStyle w:val="ListParagraph"/>
-        <w:numPr>
-          <w:ilvl w:val="0"/>
-          <w:numId w:val="1"/>
-        </w:numPr>
-        <w:rPr>
-          <w:lang w:val="nl-NL"/>
-        </w:rPr>
-      </w:pPr>
-      <w:proofErr w:type="spellStart"/>
-      <w:r>
-        <w:rPr>
-          <w:lang w:val="nl-NL"/>
-        </w:rPr>
-        <w:t>Month</w:t>
-      </w:r>
-      <w:proofErr w:type="spellEnd"/>
-      <w:r>
-        <w:rPr>
-          <w:lang w:val="nl-NL"/>
-        </w:rPr>
-        <w:t>: maandnummers</w:t>
-      </w:r>
-    </w:p>
-    <w:p>
-      <w:pPr>
-        <w:pStyle w:val="ListParagraph"/>
-        <w:numPr>
-          <w:ilvl w:val="0"/>
-          <w:numId w:val="1"/>
-        </w:numPr>
-        <w:rPr>
-          <w:lang w:val="nl-NL"/>
-        </w:rPr>
-      </w:pPr>
-      <w:proofErr w:type="spellStart"/>
-      <w:r>
-        <w:rPr>
-          <w:lang w:val="nl-NL"/>
-        </w:rPr>
-        <w:t>Hitcount</w:t>
-      </w:r>
-      <w:proofErr w:type="spellEnd"/>
-      <w:r>
-        <w:rPr>
-          <w:lang w:val="nl-NL"/>
-        </w:rPr>
-        <w:t xml:space="preserve">: </w:t>
-      </w:r>
-      <w:proofErr w:type="spellStart"/>
-      <w:r>
-        <w:rPr>
-          <w:lang w:val="nl-NL"/>
-        </w:rPr>
-        <w:t>int</w:t>
-      </w:r>
-      <w:r>
-        <w:rPr>
-          <w:lang w:val="nl-NL"/>
-        </w:rPr>
-        <w:t>len</w:t>
-      </w:r>
-      <w:proofErr w:type="spellEnd"/>
-    </w:p>
-    <w:p>
-      <w:pPr>
-        <w:rPr>
-          <w:lang w:val="nl-NL"/>
-        </w:rPr>
-      </w:pPr>
-    </w:p>
-    <w:p/>
+    </w:p>
+    <w:p>
+      <w:pPr>
+        <w:pStyle w:val="ListParagraph"/>
+        <w:numPr>
+          <w:ilvl w:val="0"/>
+          <w:numId w:val="1"/>
+        </w:numPr>
+        <w:rPr>
+          <w:lang w:val="nl-NL"/>
+        </w:rPr>
+      </w:pPr>
+      <w:r>
+        <w:rPr>
+          <w:lang w:val="nl-NL"/>
+        </w:rPr>
+        <w:t>Content: lijkt wel html code</w:t>
+      </w:r>
+    </w:p>
+    <w:p>
+      <w:pPr>
+        <w:rPr>
+          <w:lang w:val="nl-NL"/>
+        </w:rPr>
+      </w:pPr>
+    </w:p>
     <w:p>
       <w:pPr>
         <w:pStyle w:val="Heading2"/>
       </w:pPr>
-      <w:bookmarkStart w:id="12" w:name="_Toc157509726"/>
-      <w:proofErr w:type="spellStart"/>
-      <w:r>
-        <w:t>mhl_membertypes</w:t>
-      </w:r>
-      <w:bookmarkEnd w:id="12"/>
-      <w:proofErr w:type="spellEnd"/>
-    </w:p>
-    <w:p>
-      <w:pPr>
-        <w:rPr>
-          <w:lang w:val="nl-NL"/>
-        </w:rPr>
-      </w:pPr>
-      <w:r>
-        <w:rPr>
-          <w:lang w:val="nl-NL"/>
-        </w:rPr>
-        <w:t>Bestaat uit:</w:t>
-      </w:r>
-    </w:p>
-    <w:p>
-      <w:pPr>
-        <w:pStyle w:val="ListParagraph"/>
-        <w:numPr>
-          <w:ilvl w:val="0"/>
-          <w:numId w:val="1"/>
-        </w:numPr>
-      </w:pPr>
-      <w:r>
-        <w:t>Id (</w:t>
-      </w:r>
-      <w:r>
-        <w:t>int</w:t>
-      </w:r>
-      <w:r>
-        <w:t>)</w:t>
-      </w:r>
-      <w:r>
-        <w:t xml:space="preserve"> PK default None</w:t>
-      </w:r>
-    </w:p>
-    <w:p>
-      <w:pPr>
-        <w:pStyle w:val="ListParagraph"/>
-        <w:numPr>
-          <w:ilvl w:val="0"/>
-          <w:numId w:val="1"/>
-        </w:numPr>
-        <w:rPr>
-          <w:lang w:val="nl-NL"/>
-        </w:rPr>
-      </w:pPr>
-      <w:r>
-        <w:rPr>
-          <w:lang w:val="nl-NL"/>
-        </w:rPr>
-        <w:t>Name (</w:t>
-      </w:r>
-      <w:proofErr w:type="spellStart"/>
-      <w:r>
-        <w:rPr>
-          <w:lang w:val="nl-NL"/>
-        </w:rPr>
-        <w:t>varchar</w:t>
-      </w:r>
-      <w:proofErr w:type="spellEnd"/>
-      <w:r>
-        <w:rPr>
-          <w:lang w:val="nl-NL"/>
-        </w:rPr>
-        <w:t>)</w:t>
-      </w:r>
-      <w:r>
-        <w:rPr>
-          <w:lang w:val="nl-NL"/>
-        </w:rPr>
-        <w:t xml:space="preserve"> default NULL</w:t>
-      </w:r>
-    </w:p>
-    <w:p>
-      <w:pPr>
-        <w:pStyle w:val="ListParagraph"/>
-        <w:numPr>
-          <w:ilvl w:val="0"/>
-          <w:numId w:val="1"/>
-        </w:numPr>
-        <w:rPr>
-          <w:lang w:val="nl-NL"/>
-        </w:rPr>
-      </w:pPr>
-      <w:proofErr w:type="spellStart"/>
-      <w:r>
-        <w:rPr>
-          <w:lang w:val="nl-NL"/>
-        </w:rPr>
-        <w:t>Sort_order</w:t>
-      </w:r>
-      <w:proofErr w:type="spellEnd"/>
-      <w:r>
-        <w:rPr>
-          <w:lang w:val="nl-NL"/>
-        </w:rPr>
-        <w:t xml:space="preserve"> (</w:t>
-      </w:r>
-      <w:r>
-        <w:rPr>
-          <w:lang w:val="nl-NL"/>
-        </w:rPr>
-        <w:t>int</w:t>
-      </w:r>
-      <w:r>
-        <w:rPr>
-          <w:lang w:val="nl-NL"/>
-        </w:rPr>
-        <w:t>)</w:t>
-      </w:r>
-      <w:r>
-        <w:rPr>
-          <w:lang w:val="nl-NL"/>
-        </w:rPr>
-        <w:t xml:space="preserve"> default 0</w:t>
-      </w:r>
-    </w:p>
-    <w:p>
-      <w:pPr>
-        <w:pStyle w:val="ListParagraph"/>
-        <w:numPr>
-          <w:ilvl w:val="0"/>
-          <w:numId w:val="1"/>
-        </w:numPr>
-        <w:rPr>
-          <w:lang w:val="nl-NL"/>
-        </w:rPr>
-      </w:pPr>
-      <w:r>
-        <w:rPr>
-          <w:lang w:val="nl-NL"/>
-        </w:rPr>
-        <w:t>Ulevel (</w:t>
-      </w:r>
-      <w:r>
-        <w:rPr>
-          <w:lang w:val="nl-NL"/>
-        </w:rPr>
-        <w:t>int</w:t>
-      </w:r>
-      <w:r>
-        <w:rPr>
-          <w:lang w:val="nl-NL"/>
-        </w:rPr>
-        <w:t xml:space="preserve">) (ulevel en </w:t>
-      </w:r>
-      <w:proofErr w:type="spellStart"/>
-      <w:r>
-        <w:rPr>
-          <w:lang w:val="nl-NL"/>
-        </w:rPr>
-        <w:t>Vlevel</w:t>
-      </w:r>
-      <w:proofErr w:type="spellEnd"/>
-      <w:r>
-        <w:rPr>
-          <w:lang w:val="nl-NL"/>
-        </w:rPr>
-        <w:t xml:space="preserve"> hetzelfde?)</w:t>
-      </w:r>
-      <w:r>
-        <w:rPr>
-          <w:lang w:val="nl-NL"/>
-        </w:rPr>
-        <w:t xml:space="preserve"> default 0</w:t>
-      </w:r>
-    </w:p>
-    <w:p>
-      <w:pPr>
-        <w:rPr>
-          <w:lang w:val="nl-NL"/>
-        </w:rPr>
-      </w:pPr>
-      <w:r>
-        <w:rPr>
-          <w:lang w:val="nl-NL"/>
-        </w:rPr>
-        <w:t>Wat valt op:</w:t>
-      </w:r>
-    </w:p>
-    <w:p>
-      <w:pPr>
-        <w:pStyle w:val="ListParagraph"/>
-        <w:numPr>
-          <w:ilvl w:val="0"/>
-          <w:numId w:val="1"/>
-        </w:numPr>
-        <w:rPr>
-          <w:lang w:val="nl-NL"/>
-        </w:rPr>
-      </w:pPr>
-      <w:proofErr w:type="spellStart"/>
-      <w:r>
-        <w:rPr>
-          <w:lang w:val="nl-NL"/>
-        </w:rPr>
-        <w:t>Id</w:t>
-      </w:r>
-      <w:proofErr w:type="spellEnd"/>
-      <w:r>
-        <w:rPr>
-          <w:lang w:val="nl-NL"/>
-        </w:rPr>
-        <w:t>: compleet (1-10)</w:t>
-      </w:r>
-    </w:p>
-    <w:p>
-      <w:pPr>
-        <w:pStyle w:val="ListParagraph"/>
-        <w:numPr>
-          <w:ilvl w:val="0"/>
-          <w:numId w:val="1"/>
-        </w:numPr>
-        <w:rPr>
-          <w:lang w:val="nl-NL"/>
-        </w:rPr>
-      </w:pPr>
-      <w:r>
-        <w:rPr>
-          <w:lang w:val="nl-NL"/>
-        </w:rPr>
-        <w:t>Name: compleet, sommige met hoofdletters, anderen compleet in hoofdletters</w:t>
-      </w:r>
-    </w:p>
-    <w:p>
-      <w:pPr>
-        <w:pStyle w:val="ListParagraph"/>
-        <w:numPr>
-          <w:ilvl w:val="0"/>
-          <w:numId w:val="1"/>
-        </w:numPr>
-        <w:rPr>
-          <w:lang w:val="nl-NL"/>
-        </w:rPr>
-      </w:pPr>
-      <w:proofErr w:type="spellStart"/>
-      <w:r>
-        <w:rPr>
-          <w:lang w:val="nl-NL"/>
-        </w:rPr>
-        <w:t>Sort_order</w:t>
-      </w:r>
-      <w:proofErr w:type="spellEnd"/>
-      <w:r>
-        <w:rPr>
-          <w:lang w:val="nl-NL"/>
-        </w:rPr>
-        <w:t>: 0, 10, 20 of 25</w:t>
-      </w:r>
-    </w:p>
-    <w:p>
-      <w:pPr>
-        <w:pStyle w:val="ListParagraph"/>
-        <w:numPr>
-          <w:ilvl w:val="0"/>
-          <w:numId w:val="1"/>
-        </w:numPr>
-        <w:rPr>
-          <w:lang w:val="nl-NL"/>
-        </w:rPr>
-      </w:pPr>
-      <w:r>
-        <w:rPr>
-          <w:lang w:val="nl-NL"/>
-        </w:rPr>
-        <w:t>Ulevel: 1 of 2</w:t>
-      </w:r>
-    </w:p>
-    <w:p>
-      <w:pPr>
-        <w:rPr>
-          <w:lang w:val="nl-NL"/>
-        </w:rPr>
-      </w:pPr>
-    </w:p>
-    <w:p>
-      <w:pPr>
-        <w:pStyle w:val="Heading2"/>
-      </w:pPr>
-      <w:bookmarkStart w:id="13" w:name="_Toc157509727"/>
-      <w:proofErr w:type="spellStart"/>
-      <w:r>
-        <w:t>mhl_properties</w:t>
-      </w:r>
-      <w:bookmarkEnd w:id="13"/>
-      <w:proofErr w:type="spellEnd"/>
-    </w:p>
-    <w:p>
-      <w:pPr>
-        <w:rPr>
-          <w:lang w:val="nl-NL"/>
-        </w:rPr>
-      </w:pPr>
-      <w:r>
-        <w:rPr>
-          <w:lang w:val="nl-NL"/>
-        </w:rPr>
-        <w:t>Bestaat uit:</w:t>
-      </w:r>
-    </w:p>
-    <w:p>
-      <w:pPr>
-        <w:pStyle w:val="ListParagraph"/>
-        <w:numPr>
-          <w:ilvl w:val="0"/>
-          <w:numId w:val="1"/>
-        </w:numPr>
-      </w:pPr>
-      <w:r>
-        <w:t>Id (</w:t>
-      </w:r>
-      <w:r>
-        <w:t>int</w:t>
-      </w:r>
-      <w:r>
-        <w:t>)</w:t>
-      </w:r>
-      <w:r>
-        <w:t xml:space="preserve"> PK default None</w:t>
-      </w:r>
-    </w:p>
-    <w:p>
-      <w:pPr>
-        <w:pStyle w:val="ListParagraph"/>
-        <w:numPr>
-          <w:ilvl w:val="0"/>
-          <w:numId w:val="1"/>
-        </w:numPr>
-      </w:pPr>
-      <w:proofErr w:type="spellStart"/>
-      <w:r>
-        <w:t>Supplier_ID</w:t>
-      </w:r>
-      <w:proofErr w:type="spellEnd"/>
-      <w:r>
-        <w:t xml:space="preserve"> (</w:t>
-      </w:r>
-      <w:r>
-        <w:t>int</w:t>
-      </w:r>
-      <w:r>
-        <w:t>)</w:t>
-      </w:r>
-      <w:r>
-        <w:t xml:space="preserve"> </w:t>
-      </w:r>
-      <w:r>
-        <w:rPr>
-          <w:highlight w:val="yellow"/>
-        </w:rPr>
-        <w:t>FK</w:t>
-      </w:r>
-      <w:r>
-        <w:t xml:space="preserve"> default </w:t>
-      </w:r>
-      <w:r>
-        <w:t>0</w:t>
-      </w:r>
-    </w:p>
-    <w:p>
-      <w:pPr>
-        <w:pStyle w:val="ListParagraph"/>
-        <w:numPr>
-          <w:ilvl w:val="0"/>
-          <w:numId w:val="1"/>
-        </w:numPr>
-      </w:pPr>
-      <w:proofErr w:type="spellStart"/>
-      <w:r>
-        <w:t>Propertytype_ID</w:t>
-      </w:r>
-      <w:proofErr w:type="spellEnd"/>
-      <w:r>
-        <w:t xml:space="preserve"> (</w:t>
-      </w:r>
-      <w:r>
-        <w:t>int</w:t>
-      </w:r>
-      <w:r>
-        <w:t>)</w:t>
-      </w:r>
-      <w:r>
-        <w:t xml:space="preserve"> </w:t>
-      </w:r>
-      <w:r>
-        <w:rPr>
-          <w:highlight w:val="yellow"/>
-        </w:rPr>
-        <w:t>FK</w:t>
-      </w:r>
-      <w:r>
-        <w:t xml:space="preserve"> default 0</w:t>
-      </w:r>
-    </w:p>
-    <w:p>
-      <w:pPr>
-        <w:pStyle w:val="ListParagraph"/>
-        <w:numPr>
-          <w:ilvl w:val="0"/>
-          <w:numId w:val="1"/>
-        </w:numPr>
-        <w:rPr>
-          <w:lang w:val="nl-NL"/>
-        </w:rPr>
-      </w:pPr>
-      <w:r>
-        <w:rPr>
-          <w:lang w:val="nl-NL"/>
-        </w:rPr>
-        <w:t>Content (</w:t>
-      </w:r>
-      <w:r>
-        <w:rPr>
-          <w:lang w:val="nl-NL"/>
-        </w:rPr>
-        <w:t>tekst</w:t>
-      </w:r>
-      <w:r>
-        <w:rPr>
-          <w:lang w:val="nl-NL"/>
-        </w:rPr>
-        <w:t xml:space="preserve"> </w:t>
-      </w:r>
-    </w:p>
-    <w:p>
-      <w:pPr>
-        <w:rPr>
-          <w:lang w:val="nl-NL"/>
-        </w:rPr>
-      </w:pPr>
-      <w:r>
-        <w:rPr>
-          <w:lang w:val="nl-NL"/>
-        </w:rPr>
-        <w:t>Wat valt op:</w:t>
-      </w:r>
-    </w:p>
-    <w:p>
-      <w:pPr>
-        <w:pStyle w:val="ListParagraph"/>
-        <w:numPr>
-          <w:ilvl w:val="0"/>
-          <w:numId w:val="1"/>
-        </w:numPr>
-        <w:rPr>
-          <w:lang w:val="nl-NL"/>
-        </w:rPr>
-      </w:pPr>
-      <w:proofErr w:type="spellStart"/>
-      <w:r>
-        <w:rPr>
-          <w:lang w:val="nl-NL"/>
-        </w:rPr>
-        <w:t>Id</w:t>
-      </w:r>
-      <w:proofErr w:type="spellEnd"/>
-      <w:r>
-        <w:rPr>
-          <w:lang w:val="nl-NL"/>
-        </w:rPr>
-        <w:t>: incompleet</w:t>
-      </w:r>
-    </w:p>
-    <w:p>
-      <w:pPr>
-        <w:pStyle w:val="ListParagraph"/>
-        <w:numPr>
-          <w:ilvl w:val="0"/>
-          <w:numId w:val="1"/>
-        </w:numPr>
-        <w:rPr>
-          <w:lang w:val="nl-NL"/>
-        </w:rPr>
-      </w:pPr>
-      <w:proofErr w:type="spellStart"/>
-      <w:r>
-        <w:rPr>
-          <w:lang w:val="nl-NL"/>
-        </w:rPr>
-        <w:t>Supplier_</w:t>
-      </w:r>
-      <w:proofErr w:type="gramStart"/>
-      <w:r>
-        <w:rPr>
-          <w:lang w:val="nl-NL"/>
-        </w:rPr>
-        <w:t>ID</w:t>
-      </w:r>
-      <w:proofErr w:type="spellEnd"/>
-      <w:r>
-        <w:rPr>
-          <w:lang w:val="nl-NL"/>
-        </w:rPr>
-        <w:t xml:space="preserve"> :</w:t>
-      </w:r>
-      <w:proofErr w:type="gramEnd"/>
-      <w:r>
-        <w:rPr>
-          <w:lang w:val="nl-NL"/>
-        </w:rPr>
-        <w:t xml:space="preserve"> diverse </w:t>
-      </w:r>
-      <w:proofErr w:type="spellStart"/>
-      <w:r>
-        <w:rPr>
-          <w:lang w:val="nl-NL"/>
-        </w:rPr>
-        <w:t>int</w:t>
-      </w:r>
-      <w:r>
-        <w:rPr>
-          <w:lang w:val="nl-NL"/>
-        </w:rPr>
-        <w:t>len</w:t>
-      </w:r>
-      <w:proofErr w:type="spellEnd"/>
-      <w:r>
-        <w:rPr>
-          <w:lang w:val="nl-NL"/>
-        </w:rPr>
-        <w:br/>
-      </w:r>
-      <w:proofErr w:type="spellStart"/>
-      <w:r>
-        <w:rPr>
-          <w:lang w:val="nl-NL"/>
-        </w:rPr>
-        <w:t>propertytype_id</w:t>
-      </w:r>
-      <w:proofErr w:type="spellEnd"/>
-      <w:r>
-        <w:rPr>
-          <w:lang w:val="nl-NL"/>
-        </w:rPr>
-        <w:t xml:space="preserve">: diverse </w:t>
-      </w:r>
-      <w:proofErr w:type="spellStart"/>
-      <w:r>
-        <w:rPr>
-          <w:lang w:val="nl-NL"/>
-        </w:rPr>
-        <w:t>int</w:t>
-      </w:r>
-      <w:r>
-        <w:rPr>
-          <w:lang w:val="nl-NL"/>
-        </w:rPr>
-        <w:t>len</w:t>
-      </w:r>
-      <w:proofErr w:type="spellEnd"/>
-    </w:p>
-    <w:p>
-      <w:pPr>
-        <w:pStyle w:val="ListParagraph"/>
-        <w:numPr>
-          <w:ilvl w:val="0"/>
-          <w:numId w:val="1"/>
-        </w:numPr>
-        <w:rPr>
-          <w:lang w:val="nl-NL"/>
-        </w:rPr>
-      </w:pPr>
-      <w:r>
-        <w:rPr>
-          <w:lang w:val="nl-NL"/>
-        </w:rPr>
-        <w:t>Content: lijkt wel html code</w:t>
-      </w:r>
-    </w:p>
-    <w:p>
-      <w:pPr>
-        <w:rPr>
-          <w:lang w:val="nl-NL"/>
-        </w:rPr>
-      </w:pPr>
-    </w:p>
-    <w:p>
-      <w:pPr>
-        <w:pStyle w:val="Heading2"/>
-      </w:pPr>
-      <w:bookmarkStart w:id="14" w:name="_Toc157509728"/>
+      <w:bookmarkStart w:id="14" w:name="_Toc157517890"/>
       <w:proofErr w:type="spellStart"/>
       <w:r>
         <w:t>mhl_propertytypes</w:t>
@@ -6112,13 +6102,7 @@
         <w:rPr>
           <w:lang w:val="nl-NL"/>
         </w:rPr>
-        <w:t>Name</w:t>
-      </w:r>
-      <w:r>
-        <w:rPr>
-          <w:lang w:val="nl-NL"/>
-        </w:rPr>
-        <w:t xml:space="preserve">: diverse omschrijvingen </w:t>
+        <w:t xml:space="preserve">Name: diverse omschrijvingen </w:t>
       </w:r>
     </w:p>
     <w:p>
@@ -6159,13 +6143,7 @@
         <w:rPr>
           <w:lang w:val="nl-NL"/>
         </w:rPr>
-        <w:t>Display</w:t>
-      </w:r>
-      <w:r>
-        <w:rPr>
-          <w:lang w:val="nl-NL"/>
-        </w:rPr>
-        <w:t>: tekst met veelal lege velden</w:t>
+        <w:t>Display: tekst met veelal lege velden</w:t>
       </w:r>
     </w:p>
     <w:p>
@@ -6191,7 +6169,7 @@
       <w:pPr>
         <w:pStyle w:val="Heading2"/>
       </w:pPr>
-      <w:bookmarkStart w:id="15" w:name="_Toc157509729"/>
+      <w:bookmarkStart w:id="15" w:name="_Toc157517891"/>
       <w:proofErr w:type="spellStart"/>
       <w:r>
         <w:t>mhl_rubrieken</w:t>
@@ -6405,13 +6383,7 @@
         <w:rPr>
           <w:lang w:val="nl-NL"/>
         </w:rPr>
-        <w:t>Parent</w:t>
-      </w:r>
-      <w:r>
-        <w:rPr>
-          <w:lang w:val="nl-NL"/>
-        </w:rPr>
-        <w:t>: 0-1507</w:t>
+        <w:t>Parent: 0-1507</w:t>
       </w:r>
       <w:r>
         <w:rPr>
@@ -6450,45 +6422,807 @@
         <w:rPr>
           <w:lang w:val="nl-NL"/>
         </w:rPr>
+        <w:t xml:space="preserve">  10000</w:t>
+      </w:r>
+      <w:proofErr w:type="gramEnd"/>
+      <w:r>
+        <w:rPr>
+          <w:lang w:val="nl-NL"/>
+        </w:rPr>
+        <w:t>- 450070</w:t>
+      </w:r>
+    </w:p>
+    <w:p>
+      <w:pPr>
+        <w:pStyle w:val="ListParagraph"/>
+        <w:numPr>
+          <w:ilvl w:val="0"/>
+          <w:numId w:val="1"/>
+        </w:numPr>
+        <w:rPr>
+          <w:lang w:val="nl-NL"/>
+        </w:rPr>
+      </w:pPr>
+      <w:r>
+        <w:rPr>
+          <w:lang w:val="nl-NL"/>
+        </w:rPr>
+        <w:t xml:space="preserve">Name: omschrijving van producten, karakters worden niet goed weergegeven. </w:t>
+      </w:r>
+    </w:p>
+    <w:p>
+      <w:pPr>
+        <w:rPr>
+          <w:lang w:val="nl-NL"/>
+        </w:rPr>
+      </w:pPr>
+    </w:p>
+    <w:p>
+      <w:pPr>
+        <w:pStyle w:val="Heading2"/>
+      </w:pPr>
+      <w:bookmarkStart w:id="16" w:name="_Toc157517892"/>
+      <w:proofErr w:type="spellStart"/>
+      <w:r>
+        <w:t>mhl_suppliers</w:t>
+      </w:r>
+      <w:bookmarkEnd w:id="16"/>
+      <w:proofErr w:type="spellEnd"/>
+    </w:p>
+    <w:p>
+      <w:pPr>
+        <w:rPr>
+          <w:lang w:val="nl-NL"/>
+        </w:rPr>
+      </w:pPr>
+      <w:r>
+        <w:rPr>
+          <w:lang w:val="nl-NL"/>
+        </w:rPr>
+        <w:t>Bestaat uit:</w:t>
+      </w:r>
+    </w:p>
+    <w:p>
+      <w:pPr>
+        <w:pStyle w:val="ListParagraph"/>
+        <w:numPr>
+          <w:ilvl w:val="0"/>
+          <w:numId w:val="1"/>
+        </w:numPr>
+      </w:pPr>
+      <w:r>
+        <w:t>Id (</w:t>
+      </w:r>
+      <w:r>
+        <w:t>int</w:t>
+      </w:r>
+      <w:r>
+        <w:t>)</w:t>
+      </w:r>
+      <w:r>
+        <w:t xml:space="preserve"> PK default None</w:t>
+      </w:r>
+    </w:p>
+    <w:p>
+      <w:pPr>
+        <w:pStyle w:val="ListParagraph"/>
+        <w:numPr>
+          <w:ilvl w:val="0"/>
+          <w:numId w:val="1"/>
+        </w:numPr>
+        <w:rPr>
+          <w:lang w:val="nl-NL"/>
+        </w:rPr>
+      </w:pPr>
+      <w:r>
+        <w:rPr>
+          <w:lang w:val="nl-NL"/>
+        </w:rPr>
+        <w:t>Membertype (</w:t>
+      </w:r>
+      <w:r>
+        <w:rPr>
+          <w:lang w:val="nl-NL"/>
+        </w:rPr>
+        <w:t>int</w:t>
+      </w:r>
+      <w:r>
+        <w:rPr>
+          <w:lang w:val="nl-NL"/>
+        </w:rPr>
+        <w:t>)</w:t>
+      </w:r>
+      <w:r>
+        <w:rPr>
+          <w:lang w:val="nl-NL"/>
+        </w:rPr>
+        <w:t xml:space="preserve"> default 0 </w:t>
+      </w:r>
+    </w:p>
+    <w:p>
+      <w:pPr>
+        <w:pStyle w:val="ListParagraph"/>
+        <w:numPr>
+          <w:ilvl w:val="0"/>
+          <w:numId w:val="1"/>
+        </w:numPr>
+        <w:rPr>
+          <w:lang w:val="nl-NL"/>
+        </w:rPr>
+      </w:pPr>
+      <w:r>
+        <w:rPr>
+          <w:lang w:val="nl-NL"/>
+        </w:rPr>
+        <w:t>Company (</w:t>
+      </w:r>
+      <w:r>
+        <w:rPr>
+          <w:lang w:val="nl-NL"/>
+        </w:rPr>
+        <w:t>int</w:t>
+      </w:r>
+      <w:r>
+        <w:rPr>
+          <w:lang w:val="nl-NL"/>
+        </w:rPr>
+        <w:t>)</w:t>
+      </w:r>
+      <w:r>
+        <w:rPr>
+          <w:lang w:val="nl-NL"/>
+        </w:rPr>
+        <w:t xml:space="preserve"> default 0 </w:t>
+      </w:r>
+    </w:p>
+    <w:p>
+      <w:pPr>
+        <w:pStyle w:val="ListParagraph"/>
+        <w:numPr>
+          <w:ilvl w:val="0"/>
+          <w:numId w:val="1"/>
+        </w:numPr>
+      </w:pPr>
+      <w:r>
+        <w:t>Name(varchar)</w:t>
+      </w:r>
+      <w:r>
         <w:t xml:space="preserve"> </w:t>
       </w:r>
       <w:r>
         <w:rPr>
-          <w:lang w:val="nl-NL"/>
-        </w:rPr>
-        <w:t xml:space="preserve"> 10000</w:t>
+          <w:highlight w:val="yellow"/>
+        </w:rPr>
+        <w:t>FK</w:t>
+      </w:r>
+      <w:r>
+        <w:t xml:space="preserve"> default NULL</w:t>
+      </w:r>
+    </w:p>
+    <w:p>
+      <w:pPr>
+        <w:pStyle w:val="ListParagraph"/>
+        <w:numPr>
+          <w:ilvl w:val="0"/>
+          <w:numId w:val="1"/>
+        </w:numPr>
+        <w:rPr>
+          <w:lang w:val="nl-NL"/>
+        </w:rPr>
+      </w:pPr>
+      <w:r>
+        <w:rPr>
+          <w:lang w:val="nl-NL"/>
+        </w:rPr>
+        <w:t>Straat (</w:t>
+      </w:r>
+      <w:proofErr w:type="spellStart"/>
+      <w:r>
+        <w:rPr>
+          <w:lang w:val="nl-NL"/>
+        </w:rPr>
+        <w:t>varchar</w:t>
+      </w:r>
+      <w:proofErr w:type="spellEnd"/>
+      <w:r>
+        <w:rPr>
+          <w:lang w:val="nl-NL"/>
+        </w:rPr>
+        <w:t>)</w:t>
+      </w:r>
+      <w:r>
+        <w:t xml:space="preserve"> default NULL</w:t>
+      </w:r>
+    </w:p>
+    <w:p>
+      <w:pPr>
+        <w:pStyle w:val="ListParagraph"/>
+        <w:numPr>
+          <w:ilvl w:val="0"/>
+          <w:numId w:val="1"/>
+        </w:numPr>
+        <w:rPr>
+          <w:lang w:val="nl-NL"/>
+        </w:rPr>
+      </w:pPr>
+      <w:proofErr w:type="spellStart"/>
+      <w:r>
+        <w:rPr>
+          <w:lang w:val="nl-NL"/>
+        </w:rPr>
+        <w:t>Huisnr</w:t>
+      </w:r>
+      <w:proofErr w:type="spellEnd"/>
+      <w:r>
+        <w:rPr>
+          <w:lang w:val="nl-NL"/>
+        </w:rPr>
+        <w:t xml:space="preserve"> (</w:t>
+      </w:r>
+      <w:proofErr w:type="spellStart"/>
+      <w:r>
+        <w:rPr>
+          <w:lang w:val="nl-NL"/>
+        </w:rPr>
+        <w:t>varchar</w:t>
+      </w:r>
+      <w:proofErr w:type="spellEnd"/>
+      <w:r>
+        <w:rPr>
+          <w:lang w:val="nl-NL"/>
+        </w:rPr>
+        <w:t>)</w:t>
+      </w:r>
+      <w:r>
+        <w:t xml:space="preserve"> default NULL</w:t>
+      </w:r>
+    </w:p>
+    <w:p>
+      <w:pPr>
+        <w:pStyle w:val="ListParagraph"/>
+        <w:numPr>
+          <w:ilvl w:val="0"/>
+          <w:numId w:val="1"/>
+        </w:numPr>
+        <w:rPr>
+          <w:lang w:val="nl-NL"/>
+        </w:rPr>
+      </w:pPr>
+      <w:r>
+        <w:rPr>
+          <w:lang w:val="nl-NL"/>
+        </w:rPr>
+        <w:t>Postcode (</w:t>
+      </w:r>
+      <w:proofErr w:type="spellStart"/>
+      <w:r>
+        <w:rPr>
+          <w:lang w:val="nl-NL"/>
+        </w:rPr>
+        <w:t>varchar</w:t>
+      </w:r>
+      <w:proofErr w:type="spellEnd"/>
+      <w:r>
+        <w:rPr>
+          <w:lang w:val="nl-NL"/>
+        </w:rPr>
+        <w:t>)</w:t>
+      </w:r>
+      <w:r>
+        <w:t xml:space="preserve"> default NULL</w:t>
+      </w:r>
+    </w:p>
+    <w:p>
+      <w:pPr>
+        <w:pStyle w:val="ListParagraph"/>
+        <w:numPr>
+          <w:ilvl w:val="0"/>
+          <w:numId w:val="1"/>
+        </w:numPr>
+      </w:pPr>
+      <w:proofErr w:type="spellStart"/>
+      <w:r>
+        <w:t>City_ID</w:t>
+      </w:r>
+      <w:proofErr w:type="spellEnd"/>
+      <w:r>
+        <w:t xml:space="preserve"> (</w:t>
+      </w:r>
+      <w:r>
+        <w:t>int</w:t>
+      </w:r>
+      <w:r>
+        <w:t>)</w:t>
+      </w:r>
+      <w:r>
+        <w:t xml:space="preserve"> default NULL</w:t>
+      </w:r>
+    </w:p>
+    <w:p>
+      <w:pPr>
+        <w:pStyle w:val="ListParagraph"/>
+        <w:numPr>
+          <w:ilvl w:val="0"/>
+          <w:numId w:val="1"/>
+        </w:numPr>
+        <w:rPr>
+          <w:lang w:val="nl-NL"/>
+        </w:rPr>
+      </w:pPr>
+      <w:proofErr w:type="spellStart"/>
+      <w:r>
+        <w:rPr>
+          <w:lang w:val="nl-NL"/>
+        </w:rPr>
+        <w:t>P_adress</w:t>
+      </w:r>
+      <w:proofErr w:type="spellEnd"/>
+      <w:r>
+        <w:rPr>
+          <w:lang w:val="nl-NL"/>
+        </w:rPr>
+        <w:t xml:space="preserve"> (</w:t>
+      </w:r>
+      <w:proofErr w:type="spellStart"/>
+      <w:r>
+        <w:rPr>
+          <w:lang w:val="nl-NL"/>
+        </w:rPr>
+        <w:t>varchar</w:t>
+      </w:r>
+      <w:proofErr w:type="spellEnd"/>
+      <w:r>
+        <w:rPr>
+          <w:lang w:val="nl-NL"/>
+        </w:rPr>
+        <w:t>)</w:t>
+      </w:r>
+    </w:p>
+    <w:p>
+      <w:pPr>
+        <w:pStyle w:val="ListParagraph"/>
+        <w:numPr>
+          <w:ilvl w:val="0"/>
+          <w:numId w:val="1"/>
+        </w:numPr>
+        <w:rPr>
+          <w:lang w:val="nl-NL"/>
+        </w:rPr>
+      </w:pPr>
+      <w:proofErr w:type="spellStart"/>
+      <w:r>
+        <w:rPr>
+          <w:lang w:val="nl-NL"/>
+        </w:rPr>
+        <w:t>P_postcode</w:t>
+      </w:r>
+      <w:proofErr w:type="spellEnd"/>
+      <w:r>
+        <w:rPr>
+          <w:lang w:val="nl-NL"/>
+        </w:rPr>
+        <w:t xml:space="preserve"> (</w:t>
+      </w:r>
+      <w:proofErr w:type="spellStart"/>
+      <w:r>
+        <w:rPr>
+          <w:lang w:val="nl-NL"/>
+        </w:rPr>
+        <w:t>varchar</w:t>
+      </w:r>
+      <w:proofErr w:type="spellEnd"/>
+      <w:r>
+        <w:rPr>
+          <w:lang w:val="nl-NL"/>
+        </w:rPr>
+        <w:t>)</w:t>
+      </w:r>
+      <w:r>
+        <w:t xml:space="preserve"> default NULL</w:t>
+      </w:r>
+    </w:p>
+    <w:p>
+      <w:pPr>
+        <w:pStyle w:val="ListParagraph"/>
+        <w:numPr>
+          <w:ilvl w:val="0"/>
+          <w:numId w:val="1"/>
+        </w:numPr>
+      </w:pPr>
+      <w:proofErr w:type="spellStart"/>
+      <w:r>
+        <w:t>P_city_Id</w:t>
+      </w:r>
+      <w:proofErr w:type="spellEnd"/>
+      <w:r>
+        <w:t xml:space="preserve"> (</w:t>
+      </w:r>
+      <w:r>
+        <w:t>int</w:t>
+      </w:r>
+      <w:r>
+        <w:t>)</w:t>
+      </w:r>
+      <w:r>
+        <w:t xml:space="preserve"> default NULL</w:t>
+      </w:r>
+    </w:p>
+    <w:p>
+      <w:pPr>
+        <w:rPr>
+          <w:lang w:val="nl-NL"/>
+        </w:rPr>
+      </w:pPr>
+      <w:r>
+        <w:rPr>
+          <w:lang w:val="nl-NL"/>
+        </w:rPr>
+        <w:t>Wat valt op:</w:t>
+      </w:r>
+    </w:p>
+    <w:p>
+      <w:pPr>
+        <w:pStyle w:val="ListParagraph"/>
+        <w:numPr>
+          <w:ilvl w:val="0"/>
+          <w:numId w:val="1"/>
+        </w:numPr>
+        <w:rPr>
+          <w:lang w:val="nl-NL"/>
+        </w:rPr>
+      </w:pPr>
+      <w:proofErr w:type="spellStart"/>
+      <w:r>
+        <w:rPr>
+          <w:lang w:val="nl-NL"/>
+        </w:rPr>
+        <w:t>Id</w:t>
+      </w:r>
+      <w:proofErr w:type="spellEnd"/>
+      <w:r>
+        <w:rPr>
+          <w:lang w:val="nl-NL"/>
+        </w:rPr>
+        <w:t>: incompleet</w:t>
+      </w:r>
+    </w:p>
+    <w:p>
+      <w:pPr>
+        <w:pStyle w:val="ListParagraph"/>
+        <w:numPr>
+          <w:ilvl w:val="0"/>
+          <w:numId w:val="1"/>
+        </w:numPr>
+        <w:rPr>
+          <w:lang w:val="nl-NL"/>
+        </w:rPr>
+      </w:pPr>
+      <w:r>
+        <w:rPr>
+          <w:lang w:val="nl-NL"/>
+        </w:rPr>
+        <w:lastRenderedPageBreak/>
+        <w:t>Membertype: 0-10</w:t>
+      </w:r>
+    </w:p>
+    <w:p>
+      <w:pPr>
+        <w:pStyle w:val="ListParagraph"/>
+        <w:numPr>
+          <w:ilvl w:val="0"/>
+          <w:numId w:val="1"/>
+        </w:numPr>
+        <w:rPr>
+          <w:lang w:val="nl-NL"/>
+        </w:rPr>
+      </w:pPr>
+      <w:r>
+        <w:rPr>
+          <w:lang w:val="nl-NL"/>
+        </w:rPr>
+        <w:t>Company: 0-210</w:t>
+      </w:r>
+    </w:p>
+    <w:p>
+      <w:pPr>
+        <w:pStyle w:val="ListParagraph"/>
+        <w:numPr>
+          <w:ilvl w:val="0"/>
+          <w:numId w:val="1"/>
+        </w:numPr>
+        <w:rPr>
+          <w:lang w:val="nl-NL"/>
+        </w:rPr>
+      </w:pPr>
+      <w:r>
+        <w:rPr>
+          <w:lang w:val="nl-NL"/>
+        </w:rPr>
+        <w:t>Name: begint met kleine en grote letters, diverse karakters worden niet goed weergegeven</w:t>
+      </w:r>
+    </w:p>
+    <w:p>
+      <w:pPr>
+        <w:pStyle w:val="ListParagraph"/>
+        <w:numPr>
+          <w:ilvl w:val="0"/>
+          <w:numId w:val="1"/>
+        </w:numPr>
+        <w:rPr>
+          <w:lang w:val="nl-NL"/>
+        </w:rPr>
+      </w:pPr>
+      <w:r>
+        <w:rPr>
+          <w:lang w:val="nl-NL"/>
+        </w:rPr>
+        <w:t xml:space="preserve">Straat: begint met kleine en grote letters, sommige zijn leeg (bv </w:t>
+      </w:r>
+      <w:proofErr w:type="spellStart"/>
+      <w:r>
+        <w:rPr>
+          <w:lang w:val="nl-NL"/>
+        </w:rPr>
+        <w:t>id</w:t>
+      </w:r>
+      <w:proofErr w:type="spellEnd"/>
+      <w:r>
+        <w:rPr>
+          <w:lang w:val="nl-NL"/>
+        </w:rPr>
+        <w:t xml:space="preserve"> 9601) </w:t>
+      </w:r>
+    </w:p>
+    <w:p>
+      <w:pPr>
+        <w:pStyle w:val="ListParagraph"/>
+        <w:numPr>
+          <w:ilvl w:val="0"/>
+          <w:numId w:val="1"/>
+        </w:numPr>
+        <w:rPr>
+          <w:lang w:val="nl-NL"/>
+        </w:rPr>
+      </w:pPr>
+      <w:proofErr w:type="spellStart"/>
+      <w:r>
+        <w:rPr>
+          <w:lang w:val="nl-NL"/>
+        </w:rPr>
+        <w:t>Huisnr</w:t>
+      </w:r>
+      <w:proofErr w:type="spellEnd"/>
+      <w:r>
+        <w:rPr>
+          <w:lang w:val="nl-NL"/>
+        </w:rPr>
+        <w:t xml:space="preserve"> </w:t>
+      </w:r>
+      <w:proofErr w:type="spellStart"/>
+      <w:r>
+        <w:rPr>
+          <w:lang w:val="nl-NL"/>
+        </w:rPr>
+        <w:t>int</w:t>
+      </w:r>
+      <w:r>
+        <w:rPr>
+          <w:lang w:val="nl-NL"/>
+        </w:rPr>
+        <w:t>len</w:t>
+      </w:r>
+      <w:proofErr w:type="spellEnd"/>
+      <w:r>
+        <w:rPr>
+          <w:lang w:val="nl-NL"/>
+        </w:rPr>
+        <w:t xml:space="preserve"> met soms een toevoeging (bv A) velden kunnen ook leeg zijn (bv </w:t>
+      </w:r>
+      <w:proofErr w:type="spellStart"/>
+      <w:r>
+        <w:rPr>
+          <w:lang w:val="nl-NL"/>
+        </w:rPr>
+        <w:t>id</w:t>
+      </w:r>
+      <w:proofErr w:type="spellEnd"/>
+      <w:r>
+        <w:rPr>
+          <w:lang w:val="nl-NL"/>
+        </w:rPr>
+        <w:t xml:space="preserve"> 9601).</w:t>
+      </w:r>
+    </w:p>
+    <w:p>
+      <w:pPr>
+        <w:pStyle w:val="ListParagraph"/>
+        <w:numPr>
+          <w:ilvl w:val="0"/>
+          <w:numId w:val="1"/>
+        </w:numPr>
+        <w:rPr>
+          <w:lang w:val="nl-NL"/>
+        </w:rPr>
+      </w:pPr>
+      <w:r>
+        <w:rPr>
+          <w:lang w:val="nl-NL"/>
+        </w:rPr>
+        <w:t xml:space="preserve">Postcode: diverse schrijfstijlen, kleine en grote letters, velden kunnen ook leeg zijn (bv </w:t>
+      </w:r>
+      <w:proofErr w:type="spellStart"/>
+      <w:r>
+        <w:rPr>
+          <w:lang w:val="nl-NL"/>
+        </w:rPr>
+        <w:t>id</w:t>
+      </w:r>
+      <w:proofErr w:type="spellEnd"/>
+      <w:r>
+        <w:rPr>
+          <w:lang w:val="nl-NL"/>
+        </w:rPr>
+        <w:t xml:space="preserve"> 9601)</w:t>
+      </w:r>
+    </w:p>
+    <w:p>
+      <w:pPr>
+        <w:pStyle w:val="ListParagraph"/>
+        <w:numPr>
+          <w:ilvl w:val="0"/>
+          <w:numId w:val="1"/>
+        </w:numPr>
+        <w:rPr>
+          <w:lang w:val="nl-NL"/>
+        </w:rPr>
+      </w:pPr>
+      <w:proofErr w:type="spellStart"/>
+      <w:r>
+        <w:rPr>
+          <w:lang w:val="nl-NL"/>
+        </w:rPr>
+        <w:t>City_ID</w:t>
+      </w:r>
+      <w:proofErr w:type="spellEnd"/>
+      <w:r>
+        <w:rPr>
+          <w:lang w:val="nl-NL"/>
+        </w:rPr>
+        <w:t>: cijfers</w:t>
+      </w:r>
+    </w:p>
+    <w:p>
+      <w:pPr>
+        <w:pStyle w:val="ListParagraph"/>
+        <w:numPr>
+          <w:ilvl w:val="0"/>
+          <w:numId w:val="1"/>
+        </w:numPr>
+        <w:rPr>
+          <w:lang w:val="nl-NL"/>
+        </w:rPr>
+      </w:pPr>
+      <w:proofErr w:type="spellStart"/>
+      <w:r>
+        <w:rPr>
+          <w:lang w:val="nl-NL"/>
+        </w:rPr>
+        <w:t>P_adress</w:t>
+      </w:r>
+      <w:proofErr w:type="spellEnd"/>
+      <w:r>
+        <w:rPr>
+          <w:lang w:val="nl-NL"/>
+        </w:rPr>
+        <w:t xml:space="preserve">: </w:t>
+      </w:r>
+      <w:proofErr w:type="gramStart"/>
+      <w:r>
+        <w:rPr>
+          <w:lang w:val="nl-NL"/>
+        </w:rPr>
+        <w:t>postbus adres</w:t>
       </w:r>
       <w:proofErr w:type="gramEnd"/>
       <w:r>
         <w:rPr>
           <w:lang w:val="nl-NL"/>
         </w:rPr>
-        <w:t>- 450070</w:t>
-      </w:r>
-    </w:p>
-    <w:p>
-      <w:pPr>
-        <w:pStyle w:val="ListParagraph"/>
-        <w:numPr>
-          <w:ilvl w:val="0"/>
-          <w:numId w:val="1"/>
-        </w:numPr>
-        <w:rPr>
-          <w:lang w:val="nl-NL"/>
-        </w:rPr>
-      </w:pPr>
-      <w:r>
-        <w:rPr>
-          <w:lang w:val="nl-NL"/>
-        </w:rPr>
-        <w:t>Name</w:t>
-      </w:r>
-      <w:r>
-        <w:rPr>
-          <w:lang w:val="nl-NL"/>
-        </w:rPr>
-        <w:t xml:space="preserve">: omschrijving van producten, karakters worden niet goed weergegeven. </w:t>
-      </w:r>
+        <w:t>, indien postbus aanwezig is worden deze velden ingevuld. Zonder postbus blijven deze velden leeg.</w:t>
+      </w:r>
+    </w:p>
+    <w:p>
+      <w:pPr>
+        <w:pStyle w:val="ListParagraph"/>
+        <w:numPr>
+          <w:ilvl w:val="0"/>
+          <w:numId w:val="1"/>
+        </w:numPr>
+        <w:rPr>
+          <w:lang w:val="nl-NL"/>
+        </w:rPr>
+      </w:pPr>
+      <w:proofErr w:type="spellStart"/>
+      <w:r>
+        <w:rPr>
+          <w:lang w:val="nl-NL"/>
+        </w:rPr>
+        <w:t>P_postcode</w:t>
+      </w:r>
+      <w:proofErr w:type="spellEnd"/>
+      <w:r>
+        <w:rPr>
+          <w:lang w:val="nl-NL"/>
+        </w:rPr>
+        <w:t>: idem als postcode</w:t>
+      </w:r>
+    </w:p>
+    <w:p>
+      <w:pPr>
+        <w:pStyle w:val="ListParagraph"/>
+        <w:numPr>
+          <w:ilvl w:val="0"/>
+          <w:numId w:val="1"/>
+        </w:numPr>
+        <w:rPr>
+          <w:lang w:val="nl-NL"/>
+        </w:rPr>
+      </w:pPr>
+      <w:proofErr w:type="spellStart"/>
+      <w:r>
+        <w:rPr>
+          <w:lang w:val="nl-NL"/>
+        </w:rPr>
+        <w:t>P_city_Id</w:t>
+      </w:r>
+      <w:proofErr w:type="spellEnd"/>
+      <w:r>
+        <w:rPr>
+          <w:lang w:val="nl-NL"/>
+        </w:rPr>
+        <w:t xml:space="preserve">: </w:t>
+      </w:r>
+      <w:proofErr w:type="spellStart"/>
+      <w:r>
+        <w:rPr>
+          <w:lang w:val="nl-NL"/>
+        </w:rPr>
+        <w:t>int</w:t>
+      </w:r>
+      <w:r>
+        <w:rPr>
+          <w:lang w:val="nl-NL"/>
+        </w:rPr>
+        <w:t>len</w:t>
+      </w:r>
+      <w:proofErr w:type="spellEnd"/>
+      <w:r>
+        <w:rPr>
+          <w:lang w:val="nl-NL"/>
+        </w:rPr>
+        <w:t xml:space="preserve"> </w:t>
+      </w:r>
+      <w:r>
+        <w:rPr>
+          <w:lang w:val="nl-NL"/>
+        </w:rPr>
+        <w:t xml:space="preserve">voortkomend uit tabel </w:t>
+      </w:r>
+      <w:proofErr w:type="spellStart"/>
+      <w:r>
+        <w:rPr>
+          <w:lang w:val="nl-NL"/>
+        </w:rPr>
+        <w:t>mhl_cities</w:t>
+      </w:r>
+      <w:proofErr w:type="spellEnd"/>
+    </w:p>
+    <w:p>
+      <w:pPr>
+        <w:rPr>
+          <w:lang w:val="nl-NL"/>
+        </w:rPr>
+      </w:pPr>
     </w:p>
     <w:p>
       <w:pPr>
@@ -6501,12 +7235,12 @@
       <w:pPr>
         <w:pStyle w:val="Heading2"/>
       </w:pPr>
-      <w:bookmarkStart w:id="16" w:name="_Toc157509730"/>
-      <w:proofErr w:type="spellStart"/>
-      <w:r>
-        <w:t>mhl_suppliers</w:t>
-      </w:r>
-      <w:bookmarkEnd w:id="16"/>
+      <w:bookmarkStart w:id="17" w:name="_Toc157517893"/>
+      <w:proofErr w:type="spellStart"/>
+      <w:r>
+        <w:t>mhl_suppliers_mhl_rubriek_view</w:t>
+      </w:r>
+      <w:bookmarkEnd w:id="17"/>
       <w:proofErr w:type="spellEnd"/>
     </w:p>
     <w:p>
@@ -6550,52 +7284,107 @@
           <w:ilvl w:val="0"/>
           <w:numId w:val="1"/>
         </w:numPr>
-        <w:rPr>
-          <w:lang w:val="nl-NL"/>
-        </w:rPr>
-      </w:pPr>
-      <w:r>
-        <w:rPr>
-          <w:lang w:val="nl-NL"/>
-        </w:rPr>
-        <w:t>Membertype (</w:t>
-      </w:r>
-      <w:r>
-        <w:rPr>
-          <w:lang w:val="nl-NL"/>
-        </w:rPr>
+      </w:pPr>
+      <w:proofErr w:type="spellStart"/>
+      <w:r>
+        <w:t>Mhl_suppliers_id</w:t>
+      </w:r>
+      <w:proofErr w:type="spellEnd"/>
+      <w:r>
+        <w:t xml:space="preserve"> (</w:t>
+      </w:r>
+      <w:r>
         <w:t>int</w:t>
       </w:r>
       <w:r>
-        <w:rPr>
-          <w:lang w:val="nl-NL"/>
-        </w:rPr>
         <w:t>)</w:t>
       </w:r>
       <w:r>
-        <w:rPr>
-          <w:lang w:val="nl-NL"/>
-        </w:rPr>
+        <w:t xml:space="preserve"> </w:t>
+      </w:r>
+      <w:proofErr w:type="gramStart"/>
+      <w:r>
+        <w:rPr>
+          <w:highlight w:val="yellow"/>
+        </w:rPr>
+        <w:t>FK</w:t>
+      </w:r>
+      <w:r>
+        <w:t xml:space="preserve"> </w:t>
+      </w:r>
+      <w:r>
+        <w:t xml:space="preserve"> default</w:t>
+      </w:r>
+      <w:proofErr w:type="gramEnd"/>
+      <w:r>
+        <w:t xml:space="preserve"> 0</w:t>
+      </w:r>
+    </w:p>
+    <w:p>
+      <w:pPr>
+        <w:pStyle w:val="ListParagraph"/>
+        <w:numPr>
+          <w:ilvl w:val="0"/>
+          <w:numId w:val="1"/>
+        </w:numPr>
+      </w:pPr>
+      <w:proofErr w:type="spellStart"/>
+      <w:r>
+        <w:t>Mhl_rubriek_review_id</w:t>
+      </w:r>
+      <w:proofErr w:type="spellEnd"/>
+      <w:r>
+        <w:t xml:space="preserve"> (</w:t>
+      </w:r>
+      <w:r>
+        <w:t>int</w:t>
+      </w:r>
+      <w:r>
+        <w:t>)</w:t>
+      </w:r>
+      <w:r>
         <w:t xml:space="preserve"> default 0 </w:t>
       </w:r>
     </w:p>
     <w:p>
       <w:pPr>
-        <w:pStyle w:val="ListParagraph"/>
-        <w:numPr>
-          <w:ilvl w:val="0"/>
-          <w:numId w:val="1"/>
-        </w:numPr>
-        <w:rPr>
-          <w:lang w:val="nl-NL"/>
-        </w:rPr>
-      </w:pPr>
-      <w:r>
-        <w:rPr>
-          <w:lang w:val="nl-NL"/>
-        </w:rPr>
-        <w:t>Company (</w:t>
-      </w:r>
+        <w:rPr>
+          <w:lang w:val="nl-NL"/>
+        </w:rPr>
+      </w:pPr>
+      <w:r>
+        <w:rPr>
+          <w:lang w:val="nl-NL"/>
+        </w:rPr>
+        <w:t>Wat valt op:</w:t>
+      </w:r>
+    </w:p>
+    <w:p>
+      <w:pPr>
+        <w:pStyle w:val="ListParagraph"/>
+        <w:numPr>
+          <w:ilvl w:val="0"/>
+          <w:numId w:val="1"/>
+        </w:numPr>
+        <w:rPr>
+          <w:lang w:val="nl-NL"/>
+        </w:rPr>
+      </w:pPr>
+      <w:proofErr w:type="spellStart"/>
+      <w:r>
+        <w:rPr>
+          <w:lang w:val="nl-NL"/>
+        </w:rPr>
+        <w:t>Id</w:t>
+      </w:r>
+      <w:proofErr w:type="spellEnd"/>
+      <w:r>
+        <w:rPr>
+          <w:lang w:val="nl-NL"/>
+        </w:rPr>
+        <w:t xml:space="preserve">: diverse </w:t>
+      </w:r>
+      <w:proofErr w:type="spellStart"/>
       <w:r>
         <w:rPr>
           <w:lang w:val="nl-NL"/>
@@ -6606,929 +7395,49 @@
         <w:rPr>
           <w:lang w:val="nl-NL"/>
         </w:rPr>
-        <w:t>)</w:t>
-      </w:r>
-      <w:r>
-        <w:rPr>
-          <w:lang w:val="nl-NL"/>
-        </w:rPr>
-        <w:t xml:space="preserve"> default 0 </w:t>
-      </w:r>
-    </w:p>
-    <w:p>
-      <w:pPr>
-        <w:pStyle w:val="ListParagraph"/>
-        <w:numPr>
-          <w:ilvl w:val="0"/>
-          <w:numId w:val="1"/>
-        </w:numPr>
-      </w:pPr>
-      <w:r>
-        <w:t>Name(varchar)</w:t>
-      </w:r>
-      <w:r>
-        <w:t xml:space="preserve"> </w:t>
-      </w:r>
-      <w:r>
-        <w:rPr>
-          <w:highlight w:val="yellow"/>
-        </w:rPr>
-        <w:t>FK</w:t>
-      </w:r>
-      <w:r>
-        <w:t xml:space="preserve"> default NULL</w:t>
-      </w:r>
-    </w:p>
-    <w:p>
-      <w:pPr>
-        <w:pStyle w:val="ListParagraph"/>
-        <w:numPr>
-          <w:ilvl w:val="0"/>
-          <w:numId w:val="1"/>
-        </w:numPr>
-        <w:rPr>
-          <w:lang w:val="nl-NL"/>
-        </w:rPr>
-      </w:pPr>
-      <w:r>
-        <w:rPr>
-          <w:lang w:val="nl-NL"/>
-        </w:rPr>
-        <w:t>Straat (</w:t>
-      </w:r>
-      <w:proofErr w:type="spellStart"/>
-      <w:r>
-        <w:rPr>
-          <w:lang w:val="nl-NL"/>
-        </w:rPr>
-        <w:t>varchar</w:t>
-      </w:r>
-      <w:proofErr w:type="spellEnd"/>
-      <w:r>
-        <w:rPr>
-          <w:lang w:val="nl-NL"/>
-        </w:rPr>
-        <w:t>)</w:t>
-      </w:r>
-      <w:r>
-        <w:t xml:space="preserve"> </w:t>
-      </w:r>
-      <w:r>
-        <w:t>default NULL</w:t>
-      </w:r>
-    </w:p>
-    <w:p>
-      <w:pPr>
-        <w:pStyle w:val="ListParagraph"/>
-        <w:numPr>
-          <w:ilvl w:val="0"/>
-          <w:numId w:val="1"/>
-        </w:numPr>
-        <w:rPr>
-          <w:lang w:val="nl-NL"/>
-        </w:rPr>
-      </w:pPr>
-      <w:proofErr w:type="spellStart"/>
-      <w:r>
-        <w:rPr>
-          <w:lang w:val="nl-NL"/>
-        </w:rPr>
-        <w:t>Huisnr</w:t>
-      </w:r>
-      <w:proofErr w:type="spellEnd"/>
-      <w:r>
-        <w:rPr>
-          <w:lang w:val="nl-NL"/>
-        </w:rPr>
-        <w:t xml:space="preserve"> (</w:t>
-      </w:r>
-      <w:proofErr w:type="spellStart"/>
-      <w:r>
-        <w:rPr>
-          <w:lang w:val="nl-NL"/>
-        </w:rPr>
-        <w:t>varchar</w:t>
-      </w:r>
-      <w:proofErr w:type="spellEnd"/>
-      <w:r>
-        <w:rPr>
-          <w:lang w:val="nl-NL"/>
-        </w:rPr>
-        <w:t>)</w:t>
-      </w:r>
-      <w:r>
-        <w:t xml:space="preserve"> </w:t>
-      </w:r>
-      <w:r>
-        <w:t>default NULL</w:t>
-      </w:r>
-    </w:p>
-    <w:p>
-      <w:pPr>
-        <w:pStyle w:val="ListParagraph"/>
-        <w:numPr>
-          <w:ilvl w:val="0"/>
-          <w:numId w:val="1"/>
-        </w:numPr>
-        <w:rPr>
-          <w:lang w:val="nl-NL"/>
-        </w:rPr>
-      </w:pPr>
-      <w:r>
-        <w:rPr>
-          <w:lang w:val="nl-NL"/>
-        </w:rPr>
-        <w:t>Postcode (</w:t>
-      </w:r>
-      <w:proofErr w:type="spellStart"/>
-      <w:r>
-        <w:rPr>
-          <w:lang w:val="nl-NL"/>
-        </w:rPr>
-        <w:t>varchar</w:t>
-      </w:r>
-      <w:proofErr w:type="spellEnd"/>
-      <w:r>
-        <w:rPr>
-          <w:lang w:val="nl-NL"/>
-        </w:rPr>
-        <w:t>)</w:t>
-      </w:r>
-      <w:r>
-        <w:t xml:space="preserve"> </w:t>
-      </w:r>
-      <w:r>
-        <w:t>default NULL</w:t>
-      </w:r>
-    </w:p>
-    <w:p>
-      <w:pPr>
-        <w:pStyle w:val="ListParagraph"/>
-        <w:numPr>
-          <w:ilvl w:val="0"/>
-          <w:numId w:val="1"/>
-        </w:numPr>
-      </w:pPr>
-      <w:proofErr w:type="spellStart"/>
-      <w:r>
-        <w:t>City_ID</w:t>
-      </w:r>
-      <w:proofErr w:type="spellEnd"/>
-      <w:r>
-        <w:t xml:space="preserve"> (</w:t>
-      </w:r>
-      <w:r>
-        <w:t>int</w:t>
-      </w:r>
-      <w:r>
-        <w:t>)</w:t>
-      </w:r>
-      <w:r>
-        <w:t xml:space="preserve"> </w:t>
-      </w:r>
-      <w:r>
-        <w:t>default NULL</w:t>
-      </w:r>
-    </w:p>
-    <w:p>
-      <w:pPr>
-        <w:pStyle w:val="ListParagraph"/>
-        <w:numPr>
-          <w:ilvl w:val="0"/>
-          <w:numId w:val="1"/>
-        </w:numPr>
-        <w:rPr>
-          <w:lang w:val="nl-NL"/>
-        </w:rPr>
-      </w:pPr>
-      <w:proofErr w:type="spellStart"/>
-      <w:r>
-        <w:rPr>
-          <w:lang w:val="nl-NL"/>
-        </w:rPr>
-        <w:t>P_adress</w:t>
-      </w:r>
-      <w:proofErr w:type="spellEnd"/>
-      <w:r>
-        <w:rPr>
-          <w:lang w:val="nl-NL"/>
-        </w:rPr>
-        <w:t xml:space="preserve"> (</w:t>
-      </w:r>
-      <w:proofErr w:type="spellStart"/>
-      <w:r>
-        <w:rPr>
-          <w:lang w:val="nl-NL"/>
-        </w:rPr>
-        <w:t>varchar</w:t>
-      </w:r>
-      <w:proofErr w:type="spellEnd"/>
-      <w:r>
-        <w:rPr>
-          <w:lang w:val="nl-NL"/>
-        </w:rPr>
-        <w:t>)</w:t>
-      </w:r>
-    </w:p>
-    <w:p>
-      <w:pPr>
-        <w:pStyle w:val="ListParagraph"/>
-        <w:numPr>
-          <w:ilvl w:val="0"/>
-          <w:numId w:val="1"/>
-        </w:numPr>
-        <w:rPr>
-          <w:lang w:val="nl-NL"/>
-        </w:rPr>
-      </w:pPr>
-      <w:proofErr w:type="spellStart"/>
-      <w:r>
-        <w:rPr>
-          <w:lang w:val="nl-NL"/>
-        </w:rPr>
-        <w:t>P_postcode</w:t>
-      </w:r>
-      <w:proofErr w:type="spellEnd"/>
-      <w:r>
-        <w:rPr>
-          <w:lang w:val="nl-NL"/>
-        </w:rPr>
-        <w:t xml:space="preserve"> (</w:t>
-      </w:r>
-      <w:proofErr w:type="spellStart"/>
-      <w:r>
-        <w:rPr>
-          <w:lang w:val="nl-NL"/>
-        </w:rPr>
-        <w:t>varchar</w:t>
-      </w:r>
-      <w:proofErr w:type="spellEnd"/>
-      <w:r>
-        <w:rPr>
-          <w:lang w:val="nl-NL"/>
-        </w:rPr>
-        <w:t>)</w:t>
-      </w:r>
-      <w:r>
-        <w:t xml:space="preserve"> </w:t>
-      </w:r>
-      <w:r>
-        <w:t>default NULL</w:t>
-      </w:r>
-    </w:p>
-    <w:p>
-      <w:pPr>
-        <w:pStyle w:val="ListParagraph"/>
-        <w:numPr>
-          <w:ilvl w:val="0"/>
-          <w:numId w:val="1"/>
-        </w:numPr>
-      </w:pPr>
-      <w:proofErr w:type="spellStart"/>
-      <w:r>
-        <w:t>P_city_Id</w:t>
-      </w:r>
-      <w:proofErr w:type="spellEnd"/>
-      <w:r>
-        <w:t xml:space="preserve"> (</w:t>
-      </w:r>
-      <w:r>
-        <w:t>int</w:t>
-      </w:r>
-      <w:r>
-        <w:t>)</w:t>
-      </w:r>
-      <w:r>
-        <w:t xml:space="preserve"> </w:t>
-      </w:r>
-      <w:r>
-        <w:t>default NULL</w:t>
-      </w:r>
-    </w:p>
-    <w:p>
-      <w:pPr>
-        <w:rPr>
-          <w:lang w:val="nl-NL"/>
-        </w:rPr>
-      </w:pPr>
-      <w:r>
-        <w:rPr>
-          <w:lang w:val="nl-NL"/>
-        </w:rPr>
-        <w:t>Wat valt op:</w:t>
-      </w:r>
-    </w:p>
-    <w:p>
-      <w:pPr>
-        <w:pStyle w:val="ListParagraph"/>
-        <w:numPr>
-          <w:ilvl w:val="0"/>
-          <w:numId w:val="1"/>
-        </w:numPr>
-        <w:rPr>
-          <w:lang w:val="nl-NL"/>
-        </w:rPr>
-      </w:pPr>
-      <w:proofErr w:type="spellStart"/>
-      <w:r>
-        <w:rPr>
-          <w:lang w:val="nl-NL"/>
-        </w:rPr>
-        <w:t>Id</w:t>
-      </w:r>
-      <w:proofErr w:type="spellEnd"/>
-      <w:r>
-        <w:rPr>
-          <w:lang w:val="nl-NL"/>
-        </w:rPr>
-        <w:t>: incompleet</w:t>
-      </w:r>
-    </w:p>
-    <w:p>
-      <w:pPr>
-        <w:pStyle w:val="ListParagraph"/>
-        <w:numPr>
-          <w:ilvl w:val="0"/>
-          <w:numId w:val="1"/>
-        </w:numPr>
-        <w:rPr>
-          <w:lang w:val="nl-NL"/>
-        </w:rPr>
-      </w:pPr>
-      <w:r>
-        <w:rPr>
-          <w:lang w:val="nl-NL"/>
-        </w:rPr>
-        <w:lastRenderedPageBreak/>
-        <w:t>Membertype</w:t>
-      </w:r>
-      <w:r>
-        <w:rPr>
-          <w:lang w:val="nl-NL"/>
-        </w:rPr>
-        <w:t>: 0-10</w:t>
-      </w:r>
-    </w:p>
-    <w:p>
-      <w:pPr>
-        <w:pStyle w:val="ListParagraph"/>
-        <w:numPr>
-          <w:ilvl w:val="0"/>
-          <w:numId w:val="1"/>
-        </w:numPr>
-        <w:rPr>
-          <w:lang w:val="nl-NL"/>
-        </w:rPr>
-      </w:pPr>
-      <w:r>
-        <w:rPr>
-          <w:lang w:val="nl-NL"/>
-        </w:rPr>
-        <w:t>Company</w:t>
-      </w:r>
-      <w:r>
-        <w:rPr>
-          <w:lang w:val="nl-NL"/>
-        </w:rPr>
-        <w:t>: 0-210</w:t>
-      </w:r>
-    </w:p>
-    <w:p>
-      <w:pPr>
-        <w:pStyle w:val="ListParagraph"/>
-        <w:numPr>
-          <w:ilvl w:val="0"/>
-          <w:numId w:val="1"/>
-        </w:numPr>
-        <w:rPr>
-          <w:lang w:val="nl-NL"/>
-        </w:rPr>
-      </w:pPr>
-      <w:r>
-        <w:rPr>
-          <w:lang w:val="nl-NL"/>
-        </w:rPr>
-        <w:t>Name</w:t>
-      </w:r>
-      <w:r>
-        <w:rPr>
-          <w:lang w:val="nl-NL"/>
-        </w:rPr>
-        <w:t>: begint met kleine en grote letters, diverse karakters worden niet goed weergegeven</w:t>
-      </w:r>
-    </w:p>
-    <w:p>
-      <w:pPr>
-        <w:pStyle w:val="ListParagraph"/>
-        <w:numPr>
-          <w:ilvl w:val="0"/>
-          <w:numId w:val="1"/>
-        </w:numPr>
-        <w:rPr>
-          <w:lang w:val="nl-NL"/>
-        </w:rPr>
-      </w:pPr>
-      <w:r>
-        <w:rPr>
-          <w:lang w:val="nl-NL"/>
-        </w:rPr>
-        <w:t>Straat</w:t>
-      </w:r>
-      <w:r>
-        <w:rPr>
-          <w:lang w:val="nl-NL"/>
-        </w:rPr>
-        <w:t xml:space="preserve">: begint met kleine en grote letters, sommige zijn leeg (bv </w:t>
-      </w:r>
-      <w:proofErr w:type="spellStart"/>
-      <w:r>
-        <w:rPr>
-          <w:lang w:val="nl-NL"/>
-        </w:rPr>
+        <w:t>len</w:t>
+      </w:r>
+      <w:proofErr w:type="spellEnd"/>
+      <w:r>
+        <w:rPr>
+          <w:lang w:val="nl-NL"/>
+        </w:rPr>
+        <w:t xml:space="preserve"> vanaf 749 </w:t>
+      </w:r>
+      <w:proofErr w:type="spellStart"/>
+      <w:r>
+        <w:rPr>
+          <w:lang w:val="nl-NL"/>
+        </w:rPr>
+        <w:t>tm</w:t>
+      </w:r>
+      <w:proofErr w:type="spellEnd"/>
+      <w:r>
+        <w:rPr>
+          <w:lang w:val="nl-NL"/>
+        </w:rPr>
+        <w:t xml:space="preserve"> 146000, incompleet</w:t>
+      </w:r>
+    </w:p>
+    <w:p>
+      <w:pPr>
+        <w:pStyle w:val="ListParagraph"/>
+        <w:numPr>
+          <w:ilvl w:val="0"/>
+          <w:numId w:val="1"/>
+        </w:numPr>
+      </w:pPr>
+      <w:proofErr w:type="spellStart"/>
+      <w:r>
+        <w:t>Mhl_suppliers_</w:t>
+      </w:r>
+      <w:proofErr w:type="gramStart"/>
+      <w:r>
         <w:t>id</w:t>
       </w:r>
       <w:proofErr w:type="spellEnd"/>
       <w:r>
-        <w:rPr>
-          <w:lang w:val="nl-NL"/>
-        </w:rPr>
-        <w:t xml:space="preserve"> 9601) </w:t>
-      </w:r>
-    </w:p>
-    <w:p>
-      <w:pPr>
-        <w:pStyle w:val="ListParagraph"/>
-        <w:numPr>
-          <w:ilvl w:val="0"/>
-          <w:numId w:val="1"/>
-        </w:numPr>
-        <w:rPr>
-          <w:lang w:val="nl-NL"/>
-        </w:rPr>
-      </w:pPr>
-      <w:proofErr w:type="spellStart"/>
-      <w:r>
-        <w:rPr>
-          <w:lang w:val="nl-NL"/>
-        </w:rPr>
-        <w:t>Huisnr</w:t>
-      </w:r>
-      <w:proofErr w:type="spellEnd"/>
-      <w:r>
-        <w:rPr>
-          <w:lang w:val="nl-NL"/>
-        </w:rPr>
-        <w:t xml:space="preserve"> </w:t>
-      </w:r>
-      <w:proofErr w:type="spellStart"/>
-      <w:r>
-        <w:rPr>
-          <w:lang w:val="nl-NL"/>
-        </w:rPr>
-        <w:t>int</w:t>
-      </w:r>
-      <w:r>
-        <w:rPr>
-          <w:lang w:val="nl-NL"/>
-        </w:rPr>
-        <w:t>len</w:t>
-      </w:r>
-      <w:proofErr w:type="spellEnd"/>
-      <w:r>
-        <w:rPr>
-          <w:lang w:val="nl-NL"/>
-        </w:rPr>
-        <w:t xml:space="preserve"> met soms een toevoeging (bv A) velden kunnen ook leeg zijn (bv </w:t>
-      </w:r>
-      <w:proofErr w:type="spellStart"/>
-      <w:r>
-        <w:rPr>
-          <w:lang w:val="nl-NL"/>
-        </w:rPr>
-        <w:t>id</w:t>
-      </w:r>
-      <w:proofErr w:type="spellEnd"/>
-      <w:r>
-        <w:rPr>
-          <w:lang w:val="nl-NL"/>
-        </w:rPr>
-        <w:t xml:space="preserve"> 9601).</w:t>
-      </w:r>
-    </w:p>
-    <w:p>
-      <w:pPr>
-        <w:pStyle w:val="ListParagraph"/>
-        <w:numPr>
-          <w:ilvl w:val="0"/>
-          <w:numId w:val="1"/>
-        </w:numPr>
-        <w:rPr>
-          <w:lang w:val="nl-NL"/>
-        </w:rPr>
-      </w:pPr>
-      <w:r>
-        <w:rPr>
-          <w:lang w:val="nl-NL"/>
-        </w:rPr>
-        <w:t>Postcode</w:t>
-      </w:r>
-      <w:r>
-        <w:rPr>
-          <w:lang w:val="nl-NL"/>
-        </w:rPr>
-        <w:t xml:space="preserve">: diverse schrijfstijlen, kleine en grote letters, velden kunnen ook leeg zijn (bv </w:t>
-      </w:r>
-      <w:proofErr w:type="spellStart"/>
-      <w:r>
-        <w:rPr>
-          <w:lang w:val="nl-NL"/>
-        </w:rPr>
-        <w:t>id</w:t>
-      </w:r>
-      <w:proofErr w:type="spellEnd"/>
-      <w:r>
-        <w:rPr>
-          <w:lang w:val="nl-NL"/>
-        </w:rPr>
-        <w:t xml:space="preserve"> 9601)</w:t>
-      </w:r>
-    </w:p>
-    <w:p>
-      <w:pPr>
-        <w:pStyle w:val="ListParagraph"/>
-        <w:numPr>
-          <w:ilvl w:val="0"/>
-          <w:numId w:val="1"/>
-        </w:numPr>
-        <w:rPr>
-          <w:lang w:val="nl-NL"/>
-        </w:rPr>
-      </w:pPr>
-      <w:proofErr w:type="spellStart"/>
-      <w:r>
-        <w:rPr>
-          <w:lang w:val="nl-NL"/>
-        </w:rPr>
-        <w:t>City_ID</w:t>
-      </w:r>
-      <w:proofErr w:type="spellEnd"/>
-      <w:r>
-        <w:rPr>
-          <w:lang w:val="nl-NL"/>
-        </w:rPr>
-        <w:t>: cijfers</w:t>
-      </w:r>
-    </w:p>
-    <w:p>
-      <w:pPr>
-        <w:pStyle w:val="ListParagraph"/>
-        <w:numPr>
-          <w:ilvl w:val="0"/>
-          <w:numId w:val="1"/>
-        </w:numPr>
-        <w:rPr>
-          <w:lang w:val="nl-NL"/>
-        </w:rPr>
-      </w:pPr>
-      <w:proofErr w:type="spellStart"/>
-      <w:r>
-        <w:rPr>
-          <w:lang w:val="nl-NL"/>
-        </w:rPr>
-        <w:t>P_adress</w:t>
-      </w:r>
-      <w:proofErr w:type="spellEnd"/>
-      <w:r>
-        <w:rPr>
-          <w:lang w:val="nl-NL"/>
-        </w:rPr>
-        <w:t xml:space="preserve">: </w:t>
-      </w:r>
-      <w:proofErr w:type="gramStart"/>
-      <w:r>
-        <w:rPr>
-          <w:lang w:val="nl-NL"/>
-        </w:rPr>
-        <w:t>postbus adres</w:t>
-      </w:r>
-      <w:proofErr w:type="gramEnd"/>
-      <w:r>
-        <w:rPr>
-          <w:lang w:val="nl-NL"/>
-        </w:rPr>
-        <w:t>, indien postbus aanwezig is worden deze velden ingevuld. Zonder postbus blijven deze velden leeg.</w:t>
-      </w:r>
-    </w:p>
-    <w:p>
-      <w:pPr>
-        <w:pStyle w:val="ListParagraph"/>
-        <w:numPr>
-          <w:ilvl w:val="0"/>
-          <w:numId w:val="1"/>
-        </w:numPr>
-        <w:rPr>
-          <w:lang w:val="nl-NL"/>
-        </w:rPr>
-      </w:pPr>
-      <w:proofErr w:type="spellStart"/>
-      <w:r>
-        <w:rPr>
-          <w:lang w:val="nl-NL"/>
-        </w:rPr>
-        <w:t>P_postcode</w:t>
-      </w:r>
-      <w:proofErr w:type="spellEnd"/>
-      <w:r>
-        <w:rPr>
-          <w:lang w:val="nl-NL"/>
-        </w:rPr>
-        <w:t>: idem als postcode</w:t>
-      </w:r>
-    </w:p>
-    <w:p>
-      <w:pPr>
-        <w:pStyle w:val="ListParagraph"/>
-        <w:numPr>
-          <w:ilvl w:val="0"/>
-          <w:numId w:val="1"/>
-        </w:numPr>
-        <w:rPr>
-          <w:lang w:val="nl-NL"/>
-        </w:rPr>
-      </w:pPr>
-      <w:proofErr w:type="spellStart"/>
-      <w:r>
-        <w:rPr>
-          <w:lang w:val="nl-NL"/>
-        </w:rPr>
-        <w:t>P_city_Id</w:t>
-      </w:r>
-      <w:proofErr w:type="spellEnd"/>
-      <w:r>
-        <w:rPr>
-          <w:lang w:val="nl-NL"/>
-        </w:rPr>
-        <w:t xml:space="preserve">: </w:t>
-      </w:r>
-      <w:proofErr w:type="spellStart"/>
-      <w:r>
-        <w:rPr>
-          <w:lang w:val="nl-NL"/>
-        </w:rPr>
-        <w:t>int</w:t>
-      </w:r>
-      <w:r>
-        <w:rPr>
-          <w:lang w:val="nl-NL"/>
-        </w:rPr>
-        <w:t>len</w:t>
-      </w:r>
-      <w:proofErr w:type="spellEnd"/>
-      <w:r>
-        <w:rPr>
-          <w:lang w:val="nl-NL"/>
-        </w:rPr>
-        <w:t xml:space="preserve"> </w:t>
-      </w:r>
-      <w:r>
-        <w:rPr>
-          <w:lang w:val="nl-NL"/>
-        </w:rPr>
-        <w:t xml:space="preserve">voortkomend uit tabel </w:t>
-      </w:r>
-      <w:proofErr w:type="spellStart"/>
-      <w:r>
-        <w:rPr>
-          <w:lang w:val="nl-NL"/>
-        </w:rPr>
-        <w:t>mhl_cities</w:t>
-      </w:r>
-      <w:proofErr w:type="spellEnd"/>
-    </w:p>
-    <w:p>
-      <w:pPr>
-        <w:rPr>
-          <w:lang w:val="nl-NL"/>
-        </w:rPr>
-      </w:pPr>
-    </w:p>
-    <w:p>
-      <w:pPr>
-        <w:rPr>
-          <w:lang w:val="nl-NL"/>
-        </w:rPr>
-      </w:pPr>
-    </w:p>
-    <w:p>
-      <w:pPr>
-        <w:pStyle w:val="Heading2"/>
-      </w:pPr>
-      <w:bookmarkStart w:id="17" w:name="_Toc157509731"/>
-      <w:proofErr w:type="spellStart"/>
-      <w:r>
-        <w:t>mhl_suppliers_mhl_rubriek_view</w:t>
-      </w:r>
-      <w:bookmarkEnd w:id="17"/>
-      <w:proofErr w:type="spellEnd"/>
-    </w:p>
-    <w:p>
-      <w:pPr>
-        <w:rPr>
-          <w:lang w:val="nl-NL"/>
-        </w:rPr>
-      </w:pPr>
-      <w:r>
-        <w:rPr>
-          <w:lang w:val="nl-NL"/>
-        </w:rPr>
-        <w:t>Bestaat uit:</w:t>
-      </w:r>
-    </w:p>
-    <w:p>
-      <w:pPr>
-        <w:pStyle w:val="ListParagraph"/>
-        <w:numPr>
-          <w:ilvl w:val="0"/>
-          <w:numId w:val="1"/>
-        </w:numPr>
-      </w:pPr>
-      <w:r>
-        <w:t>Id (</w:t>
-      </w:r>
-      <w:r>
-        <w:t>int</w:t>
-      </w:r>
-      <w:r>
-        <w:t>)</w:t>
-      </w:r>
-      <w:r>
-        <w:t xml:space="preserve"> PK default None</w:t>
-      </w:r>
-    </w:p>
-    <w:p>
-      <w:pPr>
-        <w:pStyle w:val="ListParagraph"/>
-        <w:numPr>
-          <w:ilvl w:val="0"/>
-          <w:numId w:val="1"/>
-        </w:numPr>
-      </w:pPr>
-      <w:proofErr w:type="spellStart"/>
-      <w:r>
-        <w:t>Mhl_suppliers_id</w:t>
-      </w:r>
-      <w:proofErr w:type="spellEnd"/>
-      <w:r>
-        <w:t xml:space="preserve"> (</w:t>
-      </w:r>
-      <w:r>
-        <w:t>int</w:t>
-      </w:r>
-      <w:r>
-        <w:t>)</w:t>
-      </w:r>
-      <w:r>
-        <w:t xml:space="preserve"> </w:t>
-      </w:r>
-      <w:proofErr w:type="gramStart"/>
-      <w:r>
-        <w:rPr>
-          <w:highlight w:val="yellow"/>
-        </w:rPr>
-        <w:t>FK</w:t>
-      </w:r>
-      <w:r>
-        <w:t xml:space="preserve"> </w:t>
-      </w:r>
-      <w:r>
-        <w:t xml:space="preserve"> default</w:t>
-      </w:r>
-      <w:proofErr w:type="gramEnd"/>
-      <w:r>
-        <w:t xml:space="preserve"> 0</w:t>
-      </w:r>
-    </w:p>
-    <w:p>
-      <w:pPr>
-        <w:pStyle w:val="ListParagraph"/>
-        <w:numPr>
-          <w:ilvl w:val="0"/>
-          <w:numId w:val="1"/>
-        </w:numPr>
-      </w:pPr>
-      <w:proofErr w:type="spellStart"/>
-      <w:r>
-        <w:t>Mhl_rubriek_review_id</w:t>
-      </w:r>
-      <w:proofErr w:type="spellEnd"/>
-      <w:r>
-        <w:t xml:space="preserve"> (</w:t>
-      </w:r>
-      <w:r>
-        <w:t>int</w:t>
-      </w:r>
-      <w:r>
-        <w:t>)</w:t>
-      </w:r>
-      <w:r>
-        <w:t xml:space="preserve"> default 0 </w:t>
-      </w:r>
-    </w:p>
-    <w:p>
-      <w:pPr>
-        <w:rPr>
-          <w:lang w:val="nl-NL"/>
-        </w:rPr>
-      </w:pPr>
-      <w:r>
-        <w:rPr>
-          <w:lang w:val="nl-NL"/>
-        </w:rPr>
-        <w:t>Wat valt op:</w:t>
-      </w:r>
-    </w:p>
-    <w:p>
-      <w:pPr>
-        <w:pStyle w:val="ListParagraph"/>
-        <w:numPr>
-          <w:ilvl w:val="0"/>
-          <w:numId w:val="1"/>
-        </w:numPr>
-        <w:rPr>
-          <w:lang w:val="nl-NL"/>
-        </w:rPr>
-      </w:pPr>
-      <w:proofErr w:type="spellStart"/>
-      <w:r>
-        <w:rPr>
-          <w:lang w:val="nl-NL"/>
-        </w:rPr>
-        <w:t>Id</w:t>
-      </w:r>
-      <w:proofErr w:type="spellEnd"/>
-      <w:r>
-        <w:rPr>
-          <w:lang w:val="nl-NL"/>
-        </w:rPr>
-        <w:t xml:space="preserve">: diverse </w:t>
-      </w:r>
-      <w:proofErr w:type="spellStart"/>
-      <w:r>
-        <w:rPr>
-          <w:lang w:val="nl-NL"/>
-        </w:rPr>
-        <w:t>int</w:t>
-      </w:r>
-      <w:r>
-        <w:rPr>
-          <w:lang w:val="nl-NL"/>
-        </w:rPr>
-        <w:t>len</w:t>
-      </w:r>
-      <w:proofErr w:type="spellEnd"/>
-      <w:r>
-        <w:rPr>
-          <w:lang w:val="nl-NL"/>
-        </w:rPr>
-        <w:t xml:space="preserve"> vanaf 749 </w:t>
-      </w:r>
-      <w:proofErr w:type="spellStart"/>
-      <w:r>
-        <w:rPr>
-          <w:lang w:val="nl-NL"/>
-        </w:rPr>
-        <w:t>tm</w:t>
-      </w:r>
-      <w:proofErr w:type="spellEnd"/>
-      <w:r>
-        <w:rPr>
-          <w:lang w:val="nl-NL"/>
-        </w:rPr>
-        <w:t xml:space="preserve"> 146000, incompleet</w:t>
-      </w:r>
-    </w:p>
-    <w:p>
-      <w:pPr>
-        <w:pStyle w:val="ListParagraph"/>
-        <w:numPr>
-          <w:ilvl w:val="0"/>
-          <w:numId w:val="1"/>
-        </w:numPr>
-      </w:pPr>
-      <w:proofErr w:type="spellStart"/>
-      <w:r>
-        <w:t>Mhl_suppliers_</w:t>
-      </w:r>
-      <w:proofErr w:type="gramStart"/>
-      <w:r>
-        <w:t>id</w:t>
-      </w:r>
-      <w:proofErr w:type="spellEnd"/>
-      <w:r>
-        <w:t xml:space="preserve"> </w:t>
-      </w:r>
-      <w:r>
-        <w:t>:</w:t>
+        <w:t xml:space="preserve"> :</w:t>
       </w:r>
       <w:proofErr w:type="gramEnd"/>
       <w:r>
@@ -7584,14 +7493,18 @@
     <w:p>
       <w:pPr>
         <w:pStyle w:val="Heading2"/>
-      </w:pPr>
-      <w:bookmarkStart w:id="18" w:name="_Toc157509732"/>
-      <w:proofErr w:type="spellStart"/>
-      <w:r>
+        <w:rPr>
+          <w:lang w:val="nl-NL"/>
+        </w:rPr>
+      </w:pPr>
+      <w:bookmarkStart w:id="18" w:name="_Toc157517894"/>
+      <w:r>
+        <w:rPr>
+          <w:lang w:val="nl-NL"/>
+        </w:rPr>
         <w:t>mhl_yn_properties</w:t>
       </w:r>
       <w:bookmarkEnd w:id="18"/>
-      <w:proofErr w:type="spellEnd"/>
     </w:p>
     <w:p>
       <w:pPr>
@@ -7845,13 +7758,7 @@
         <w:rPr>
           <w:lang w:val="nl-NL"/>
         </w:rPr>
-        <w:t xml:space="preserve">Content </w:t>
-      </w:r>
-      <w:r>
-        <w:rPr>
-          <w:lang w:val="nl-NL"/>
-        </w:rPr>
-        <w:t>kan ook leeg veld zijn (</w:t>
+        <w:t>Content kan ook leeg veld zijn (</w:t>
       </w:r>
       <w:proofErr w:type="spellStart"/>
       <w:r>
@@ -7878,15 +7785,19 @@
     <w:p>
       <w:pPr>
         <w:pStyle w:val="Heading2"/>
-      </w:pPr>
-      <w:bookmarkStart w:id="19" w:name="_Toc157509733"/>
-      <w:proofErr w:type="spellStart"/>
-      <w:r>
+        <w:rPr>
+          <w:lang w:val="nl-NL"/>
+        </w:rPr>
+      </w:pPr>
+      <w:bookmarkStart w:id="19" w:name="_Toc157517895"/>
+      <w:r>
+        <w:rPr>
+          <w:lang w:val="nl-NL"/>
+        </w:rPr>
         <w:lastRenderedPageBreak/>
         <w:t>pc_lat_long</w:t>
       </w:r>
       <w:bookmarkEnd w:id="19"/>
-      <w:proofErr w:type="spellEnd"/>
     </w:p>
     <w:p>
       <w:pPr>
@@ -8124,19 +8035,7 @@
         <w:rPr>
           <w:lang w:val="nl-NL"/>
         </w:rPr>
-        <w:t xml:space="preserve">Lat: </w:t>
-      </w:r>
-      <w:r>
-        <w:rPr>
-          <w:lang w:val="nl-NL"/>
-        </w:rPr>
-        <w:t xml:space="preserve"> </w:t>
-      </w:r>
-      <w:r>
-        <w:rPr>
-          <w:lang w:val="nl-NL"/>
-        </w:rPr>
-        <w:t>coördinaten</w:t>
+        <w:t>Lat:  coördinaten</w:t>
       </w:r>
       <w:proofErr w:type="gramEnd"/>
     </w:p>
@@ -8163,13 +8062,7 @@
         <w:rPr>
           <w:lang w:val="nl-NL"/>
         </w:rPr>
-        <w:t xml:space="preserve">: </w:t>
-      </w:r>
-      <w:r>
-        <w:rPr>
-          <w:lang w:val="nl-NL"/>
-        </w:rPr>
-        <w:t>coördinaten</w:t>
+        <w:t>: coördinaten</w:t>
       </w:r>
     </w:p>
     <w:p>
@@ -8185,7 +8078,7 @@
         </w:rPr>
         <w:br w:type="page"/>
       </w:r>
-      <w:bookmarkStart w:id="20" w:name="_Toc157509734"/>
+      <w:bookmarkStart w:id="20" w:name="_Toc157517896"/>
       <w:r>
         <w:rPr>
           <w:lang w:val="nl-NL"/>

</xml_diff>